<commit_message>
Moving from LitRevie_Analysis into the Manuscript document
</commit_message>
<xml_diff>
--- a/docs/Ogleetal_PrecisionMetrics_v1.docx
+++ b/docs/Ogleetal_PrecisionMetrics_v1.docx
@@ -3893,7 +3893,7 @@
     </w:p>
     <w:bookmarkEnd w:id="30"/>
     <w:bookmarkEnd w:id="31"/>
-    <w:bookmarkStart w:id="34" w:name="aresults"/>
+    <w:bookmarkStart w:id="40" w:name="aresults"/>
     <w:p>
       <w:pPr>
         <w:pStyle w:val="Heading1"/>
@@ -3902,7 +3902,7 @@
         <w:t xml:space="preserve">[A]Results</w:t>
       </w:r>
     </w:p>
-    <w:bookmarkStart w:id="33" w:name="bliterature-review"/>
+    <w:bookmarkStart w:id="39" w:name="bliterature-review"/>
     <w:p>
       <w:pPr>
         <w:pStyle w:val="Heading2"/>
@@ -3911,9 +3911,299 @@
         <w:t xml:space="preserve">[B]Literature Review</w:t>
       </w:r>
     </w:p>
+    <w:bookmarkStart w:id="38" w:name="sample-characteristics"/>
+    <w:p>
+      <w:pPr>
+        <w:pStyle w:val="Heading4"/>
+      </w:pPr>
+      <w:r>
+        <w:t xml:space="preserve">Sample Characteristics</w:t>
+      </w:r>
+    </w:p>
     <w:p>
       <w:pPr>
         <w:pStyle w:val="FirstParagraph"/>
+      </w:pPr>
+      <w:r>
+        <w:t xml:space="preserve">TEXT HERE</w:t>
+      </w:r>
+      <w:r>
+        <w:t xml:space="preserve"> </w:t>
+      </w:r>
+      <w:r>
+        <w:drawing>
+          <wp:inline>
+            <wp:extent cx="5943600" cy="4457700"/>
+            <wp:effectExtent b="0" l="0" r="0" t="0"/>
+            <wp:docPr descr="" title="" id="1" name="Picture"/>
+            <a:graphic>
+              <a:graphicData uri="http://schemas.openxmlformats.org/drawingml/2006/picture">
+                <pic:pic>
+                  <pic:nvPicPr>
+                    <pic:cNvPr descr="Ogleetal_PrecisionMetrics_v1_files/figure-docx/Figure_n_by_year-1.png" id="0" name="Picture"/>
+                    <pic:cNvPicPr>
+                      <a:picLocks noChangeArrowheads="1" noChangeAspect="1"/>
+                    </pic:cNvPicPr>
+                  </pic:nvPicPr>
+                  <pic:blipFill>
+                    <a:blip r:embed="rId32"/>
+                    <a:stretch>
+                      <a:fillRect/>
+                    </a:stretch>
+                  </pic:blipFill>
+                  <pic:spPr bwMode="auto">
+                    <a:xfrm>
+                      <a:off x="0" y="0"/>
+                      <a:ext cx="5943600" cy="4457700"/>
+                    </a:xfrm>
+                    <a:prstGeom prst="rect">
+                      <a:avLst/>
+                    </a:prstGeom>
+                    <a:noFill/>
+                    <a:ln w="9525">
+                      <a:noFill/>
+                      <a:headEnd/>
+                      <a:tailEnd/>
+                    </a:ln>
+                  </pic:spPr>
+                </pic:pic>
+              </a:graphicData>
+            </a:graphic>
+          </wp:inline>
+        </w:drawing>
+      </w:r>
+    </w:p>
+    <w:p>
+      <w:pPr>
+        <w:pStyle w:val="BodyText"/>
+      </w:pPr>
+      <w:r>
+        <w:t xml:space="preserve">Figure 1. Number of individual estimates and number of publications with precision estimates by year from 1996-2020 used in the literature review. Number of estimates and publications were also shown for five year periods.</w:t>
+      </w:r>
+    </w:p>
+    <w:p>
+      <w:pPr>
+        <w:pStyle w:val="BodyText"/>
+      </w:pPr>
+      <w:r>
+        <w:drawing>
+          <wp:inline>
+            <wp:extent cx="3234088" cy="3234088"/>
+            <wp:effectExtent b="0" l="0" r="0" t="0"/>
+            <wp:docPr descr="" title="" id="1" name="Picture"/>
+            <a:graphic>
+              <a:graphicData uri="http://schemas.openxmlformats.org/drawingml/2006/picture">
+                <pic:pic>
+                  <pic:nvPicPr>
+                    <pic:cNvPr descr="Ogleetal_PrecisionMetrics_v1_files/figure-docx/Figure_n_by_class_structure-1.png" id="0" name="Picture"/>
+                    <pic:cNvPicPr>
+                      <a:picLocks noChangeArrowheads="1" noChangeAspect="1"/>
+                    </pic:cNvPicPr>
+                  </pic:nvPicPr>
+                  <pic:blipFill>
+                    <a:blip r:embed="rId33"/>
+                    <a:stretch>
+                      <a:fillRect/>
+                    </a:stretch>
+                  </pic:blipFill>
+                  <pic:spPr bwMode="auto">
+                    <a:xfrm>
+                      <a:off x="0" y="0"/>
+                      <a:ext cx="3234088" cy="3234088"/>
+                    </a:xfrm>
+                    <a:prstGeom prst="rect">
+                      <a:avLst/>
+                    </a:prstGeom>
+                    <a:noFill/>
+                    <a:ln w="9525">
+                      <a:noFill/>
+                      <a:headEnd/>
+                      <a:tailEnd/>
+                    </a:ln>
+                  </pic:spPr>
+                </pic:pic>
+              </a:graphicData>
+            </a:graphic>
+          </wp:inline>
+        </w:drawing>
+      </w:r>
+    </w:p>
+    <w:p>
+      <w:pPr>
+        <w:pStyle w:val="BodyText"/>
+      </w:pPr>
+      <w:r>
+        <w:t xml:space="preserve">Figure 2. Number of individual precision estimates by calcified structure type separated by major taxonomic class. Six and ten estimates for Holocephali and Petromyzonti are not included.</w:t>
+      </w:r>
+    </w:p>
+    <w:p>
+      <w:pPr>
+        <w:pStyle w:val="BodyText"/>
+      </w:pPr>
+      <w:r>
+        <w:drawing>
+          <wp:inline>
+            <wp:extent cx="3234088" cy="3234088"/>
+            <wp:effectExtent b="0" l="0" r="0" t="0"/>
+            <wp:docPr descr="" title="" id="1" name="Picture"/>
+            <a:graphic>
+              <a:graphicData uri="http://schemas.openxmlformats.org/drawingml/2006/picture">
+                <pic:pic>
+                  <pic:nvPicPr>
+                    <pic:cNvPr descr="Ogleetal_PrecisionMetrics_v1_files/figure-docx/Figure_P_by_type_structure-1.png" id="0" name="Picture"/>
+                    <pic:cNvPicPr>
+                      <a:picLocks noChangeArrowheads="1" noChangeAspect="1"/>
+                    </pic:cNvPicPr>
+                  </pic:nvPicPr>
+                  <pic:blipFill>
+                    <a:blip r:embed="rId34"/>
+                    <a:stretch>
+                      <a:fillRect/>
+                    </a:stretch>
+                  </pic:blipFill>
+                  <pic:spPr bwMode="auto">
+                    <a:xfrm>
+                      <a:off x="0" y="0"/>
+                      <a:ext cx="3234088" cy="3234088"/>
+                    </a:xfrm>
+                    <a:prstGeom prst="rect">
+                      <a:avLst/>
+                    </a:prstGeom>
+                    <a:noFill/>
+                    <a:ln w="9525">
+                      <a:noFill/>
+                      <a:headEnd/>
+                      <a:tailEnd/>
+                    </a:ln>
+                  </pic:spPr>
+                </pic:pic>
+              </a:graphicData>
+            </a:graphic>
+          </wp:inline>
+        </w:drawing>
+      </w:r>
+    </w:p>
+    <w:p>
+      <w:pPr>
+        <w:pStyle w:val="BodyText"/>
+      </w:pPr>
+      <w:r>
+        <w:t xml:space="preserve">Figure 3. Percentage of individual precision estimates within calcified structure types that were within-reader estimates. Structures with the same letters have statistically equal percent of within-reader estimates. Overall sample size for each structure is shown above the bars. Eight estimates that combined within- and between-reader estimates are not included.</w:t>
+      </w:r>
+    </w:p>
+    <w:p>
+      <w:pPr>
+        <w:pStyle w:val="BodyText"/>
+      </w:pPr>
+      <w:r>
+        <w:drawing>
+          <wp:inline>
+            <wp:extent cx="3234088" cy="3234088"/>
+            <wp:effectExtent b="0" l="0" r="0" t="0"/>
+            <wp:docPr descr="" title="" id="1" name="Picture"/>
+            <a:graphic>
+              <a:graphicData uri="http://schemas.openxmlformats.org/drawingml/2006/picture">
+                <pic:pic>
+                  <pic:nvPicPr>
+                    <pic:cNvPr descr="Ogleetal_PrecisionMetrics_v1_files/figure-docx/Figure_n_by_R-1.png" id="0" name="Picture"/>
+                    <pic:cNvPicPr>
+                      <a:picLocks noChangeArrowheads="1" noChangeAspect="1"/>
+                    </pic:cNvPicPr>
+                  </pic:nvPicPr>
+                  <pic:blipFill>
+                    <a:blip r:embed="rId35"/>
+                    <a:stretch>
+                      <a:fillRect/>
+                    </a:stretch>
+                  </pic:blipFill>
+                  <pic:spPr bwMode="auto">
+                    <a:xfrm>
+                      <a:off x="0" y="0"/>
+                      <a:ext cx="3234088" cy="3234088"/>
+                    </a:xfrm>
+                    <a:prstGeom prst="rect">
+                      <a:avLst/>
+                    </a:prstGeom>
+                    <a:noFill/>
+                    <a:ln w="9525">
+                      <a:noFill/>
+                      <a:headEnd/>
+                      <a:tailEnd/>
+                    </a:ln>
+                  </pic:spPr>
+                </pic:pic>
+              </a:graphicData>
+            </a:graphic>
+          </wp:inline>
+        </w:drawing>
+      </w:r>
+    </w:p>
+    <w:p>
+      <w:pPr>
+        <w:pStyle w:val="BodyText"/>
+      </w:pPr>
+      <w:r>
+        <w:t xml:space="preserve">Figure 4. Number of individual precision estimates by the number of repeated readings (R). The maximum number of repeated readings was R=9.</w:t>
+      </w:r>
+    </w:p>
+    <w:p>
+      <w:pPr>
+        <w:pStyle w:val="BodyText"/>
+      </w:pPr>
+      <w:r>
+        <w:drawing>
+          <wp:inline>
+            <wp:extent cx="3234088" cy="3234088"/>
+            <wp:effectExtent b="0" l="0" r="0" t="0"/>
+            <wp:docPr descr="" title="" id="1" name="Picture"/>
+            <a:graphic>
+              <a:graphicData uri="http://schemas.openxmlformats.org/drawingml/2006/picture">
+                <pic:pic>
+                  <pic:nvPicPr>
+                    <pic:cNvPr descr="Ogleetal_PrecisionMetrics_v1_files/figure-docx/Figure_P_by_R_year-1.png" id="0" name="Picture"/>
+                    <pic:cNvPicPr>
+                      <a:picLocks noChangeArrowheads="1" noChangeAspect="1"/>
+                    </pic:cNvPicPr>
+                  </pic:nvPicPr>
+                  <pic:blipFill>
+                    <a:blip r:embed="rId36"/>
+                    <a:stretch>
+                      <a:fillRect/>
+                    </a:stretch>
+                  </pic:blipFill>
+                  <pic:spPr bwMode="auto">
+                    <a:xfrm>
+                      <a:off x="0" y="0"/>
+                      <a:ext cx="3234088" cy="3234088"/>
+                    </a:xfrm>
+                    <a:prstGeom prst="rect">
+                      <a:avLst/>
+                    </a:prstGeom>
+                    <a:noFill/>
+                    <a:ln w="9525">
+                      <a:noFill/>
+                      <a:headEnd/>
+                      <a:tailEnd/>
+                    </a:ln>
+                  </pic:spPr>
+                </pic:pic>
+              </a:graphicData>
+            </a:graphic>
+          </wp:inline>
+        </w:drawing>
+      </w:r>
+    </w:p>
+    <w:p>
+      <w:pPr>
+        <w:pStyle w:val="BodyText"/>
+      </w:pPr>
+      <w:r>
+        <w:t xml:space="preserve">Figure 5. Percentage of individual precision estimates within each 5-year period by the number of repeated readings (R).</w:t>
+      </w:r>
+    </w:p>
+    <w:p>
+      <w:pPr>
+        <w:pStyle w:val="BodyText"/>
       </w:pPr>
       <w:r>
         <w:t xml:space="preserve">[C]</w:t>
@@ -3929,7 +4219,7 @@
         <w:t xml:space="preserve">– XXX</w:t>
       </w:r>
     </w:p>
-    <w:bookmarkStart w:id="32" w:name="will-be-fleshed-out-1"/>
+    <w:bookmarkStart w:id="37" w:name="will-be-fleshed-out-1"/>
     <w:p>
       <w:pPr>
         <w:pStyle w:val="Heading8"/>
@@ -3938,69 +4228,70 @@
         <w:t xml:space="preserve">WILL BE FLESHED OUT</w:t>
       </w:r>
     </w:p>
-    <w:bookmarkEnd w:id="32"/>
-    <w:bookmarkEnd w:id="33"/>
-    <w:bookmarkEnd w:id="34"/>
-    <w:bookmarkStart w:id="37" w:name="adiscussion"/>
-    <w:p>
-      <w:pPr>
-        <w:pStyle w:val="Heading1"/>
-      </w:pPr>
-      <w:r>
-        <w:t xml:space="preserve">[A]Discussion</w:t>
-      </w:r>
-    </w:p>
-    <w:bookmarkStart w:id="36" w:name="bsubsection"/>
-    <w:p>
-      <w:pPr>
-        <w:pStyle w:val="Heading2"/>
-      </w:pPr>
-      <w:r>
-        <w:t xml:space="preserve">[B]Subsection</w:t>
-      </w:r>
-    </w:p>
-    <w:bookmarkStart w:id="35" w:name="will-be-fleshed-out-2"/>
-    <w:p>
-      <w:pPr>
-        <w:pStyle w:val="Heading8"/>
-      </w:pPr>
-      <w:r>
-        <w:t xml:space="preserve">WILL BE FLESHED OUT</w:t>
-      </w:r>
-    </w:p>
-    <w:bookmarkEnd w:id="35"/>
-    <w:bookmarkEnd w:id="36"/>
     <w:bookmarkEnd w:id="37"/>
-    <w:bookmarkStart w:id="39" w:name="aacknowledgments"/>
-    <w:p>
-      <w:pPr>
-        <w:pStyle w:val="Heading1"/>
-      </w:pPr>
-      <w:r>
-        <w:t xml:space="preserve">[A]Acknowledgments</w:t>
-      </w:r>
-    </w:p>
-    <w:bookmarkStart w:id="38" w:name="will-be-fleshed-out-3"/>
-    <w:p>
-      <w:pPr>
-        <w:pStyle w:val="Heading8"/>
-      </w:pPr>
-      <w:r>
-        <w:t xml:space="preserve">WILL BE FLESHED OUT</w:t>
-      </w:r>
-    </w:p>
     <w:bookmarkEnd w:id="38"/>
     <w:bookmarkEnd w:id="39"/>
-    <w:bookmarkStart w:id="71" w:name="areferences"/>
+    <w:bookmarkEnd w:id="40"/>
+    <w:bookmarkStart w:id="43" w:name="adiscussion"/>
     <w:p>
       <w:pPr>
         <w:pStyle w:val="Heading1"/>
       </w:pPr>
       <w:r>
+        <w:t xml:space="preserve">[A]Discussion</w:t>
+      </w:r>
+    </w:p>
+    <w:bookmarkStart w:id="42" w:name="bsubsection"/>
+    <w:p>
+      <w:pPr>
+        <w:pStyle w:val="Heading2"/>
+      </w:pPr>
+      <w:r>
+        <w:t xml:space="preserve">[B]Subsection</w:t>
+      </w:r>
+    </w:p>
+    <w:bookmarkStart w:id="41" w:name="will-be-fleshed-out-2"/>
+    <w:p>
+      <w:pPr>
+        <w:pStyle w:val="Heading8"/>
+      </w:pPr>
+      <w:r>
+        <w:t xml:space="preserve">WILL BE FLESHED OUT</w:t>
+      </w:r>
+    </w:p>
+    <w:bookmarkEnd w:id="41"/>
+    <w:bookmarkEnd w:id="42"/>
+    <w:bookmarkEnd w:id="43"/>
+    <w:bookmarkStart w:id="45" w:name="aacknowledgments"/>
+    <w:p>
+      <w:pPr>
+        <w:pStyle w:val="Heading1"/>
+      </w:pPr>
+      <w:r>
+        <w:t xml:space="preserve">[A]Acknowledgments</w:t>
+      </w:r>
+    </w:p>
+    <w:bookmarkStart w:id="44" w:name="will-be-fleshed-out-3"/>
+    <w:p>
+      <w:pPr>
+        <w:pStyle w:val="Heading8"/>
+      </w:pPr>
+      <w:r>
+        <w:t xml:space="preserve">WILL BE FLESHED OUT</w:t>
+      </w:r>
+    </w:p>
+    <w:bookmarkEnd w:id="44"/>
+    <w:bookmarkEnd w:id="45"/>
+    <w:bookmarkStart w:id="77" w:name="areferences"/>
+    <w:p>
+      <w:pPr>
+        <w:pStyle w:val="Heading1"/>
+      </w:pPr>
+      <w:r>
         <w:t xml:space="preserve">[A]References</w:t>
       </w:r>
     </w:p>
-    <w:bookmarkStart w:id="70" w:name="need-to-fix-species-capitalization"/>
+    <w:bookmarkStart w:id="76" w:name="need-to-fix-species-capitalization"/>
     <w:p>
       <w:pPr>
         <w:pStyle w:val="Heading8"/>
@@ -4009,8 +4300,8 @@
         <w:t xml:space="preserve">Need to fix species capitalization</w:t>
       </w:r>
     </w:p>
-    <w:bookmarkStart w:id="69" w:name="refs"/>
-    <w:bookmarkStart w:id="40" w:name="X13c91d60d214344e89526fd7208b10ee1ab1e68"/>
+    <w:bookmarkStart w:id="75" w:name="refs"/>
+    <w:bookmarkStart w:id="46" w:name="X13c91d60d214344e89526fd7208b10ee1ab1e68"/>
     <w:p>
       <w:pPr>
         <w:pStyle w:val="Bibliography"/>
@@ -4072,8 +4363,8 @@
         <w:t xml:space="preserve">. North American Journal of Fisheries Management 38.</w:t>
       </w:r>
     </w:p>
-    <w:bookmarkEnd w:id="40"/>
-    <w:bookmarkStart w:id="41" w:name="ref-beamishMethodComparingPrecision1981"/>
+    <w:bookmarkEnd w:id="46"/>
+    <w:bookmarkStart w:id="47" w:name="ref-beamishMethodComparingPrecision1981"/>
     <w:p>
       <w:pPr>
         <w:pStyle w:val="Bibliography"/>
@@ -4082,8 +4373,8 @@
         <w:t xml:space="preserve">Beamish, R. J., and D. A. Fournier. 1981. A method for comparing the precision of a set of age determinations. Canadian Journal of Fisheries and Aquatic Sciences 38:982–983.</w:t>
       </w:r>
     </w:p>
-    <w:bookmarkEnd w:id="41"/>
-    <w:bookmarkStart w:id="42" w:name="ref-bertignacConsequencesBiasAge2007"/>
+    <w:bookmarkEnd w:id="47"/>
+    <w:bookmarkStart w:id="48" w:name="ref-bertignacConsequencesBiasAge2007"/>
     <w:p>
       <w:pPr>
         <w:pStyle w:val="Bibliography"/>
@@ -4148,8 +4439,8 @@
         <w:t xml:space="preserve">) and on management advice. ICES Journal of Marine Science 64(5):981–988.</w:t>
       </w:r>
     </w:p>
-    <w:bookmarkEnd w:id="42"/>
-    <w:bookmarkStart w:id="43" w:name="ref-bevertonDynamicsExploitedFish1957"/>
+    <w:bookmarkEnd w:id="48"/>
+    <w:bookmarkStart w:id="49" w:name="ref-bevertonDynamicsExploitedFish1957"/>
     <w:p>
       <w:pPr>
         <w:pStyle w:val="Bibliography"/>
@@ -4158,8 +4449,8 @@
         <w:t xml:space="preserve">Beverton, R. J. H., and S. J. Holt. 1957. On the dynamics of exploited fish populations. United Kingdom Ministry of Agriculture, Fisheries, London.</w:t>
       </w:r>
     </w:p>
-    <w:bookmarkEnd w:id="43"/>
-    <w:bookmarkStart w:id="44" w:name="ref-buckmeierValidationAnnualDaily2017"/>
+    <w:bookmarkEnd w:id="49"/>
+    <w:bookmarkStart w:id="50" w:name="ref-buckmeierValidationAnnualDaily2017"/>
     <w:p>
       <w:pPr>
         <w:pStyle w:val="Bibliography"/>
@@ -4196,8 +4487,8 @@
         <w:t xml:space="preserve">and techniques. American Fisheries Society, Bethesda, Maryland.</w:t>
       </w:r>
     </w:p>
-    <w:bookmarkEnd w:id="44"/>
-    <w:bookmarkStart w:id="45" w:name="ref-campanaAccuracyPrecisionQuality2001"/>
+    <w:bookmarkEnd w:id="50"/>
+    <w:bookmarkStart w:id="51" w:name="ref-campanaAccuracyPrecisionQuality2001"/>
     <w:p>
       <w:pPr>
         <w:pStyle w:val="Bibliography"/>
@@ -4206,8 +4497,8 @@
         <w:t xml:space="preserve">Campana, S. 2001. Accuracy, precision and quality control in age determination, including a review of the use and abuse of age validation methods. Journal of Fish Biology 59:197–242.</w:t>
       </w:r>
     </w:p>
-    <w:bookmarkEnd w:id="45"/>
-    <w:bookmarkStart w:id="46" w:name="X0dd32622bc58caec516ea4c4c711a8306369ba8"/>
+    <w:bookmarkEnd w:id="51"/>
+    <w:bookmarkStart w:id="52" w:name="X0dd32622bc58caec516ea4c4c711a8306369ba8"/>
     <w:p>
       <w:pPr>
         <w:pStyle w:val="Bibliography"/>
@@ -4216,8 +4507,8 @@
         <w:t xml:space="preserve">Campana, S. E., M. C. Annand, and J. I. McMillan. 1995. Graphical and statistical methods for determining the consistency of age determinations. Transactions of the American Fisheries Society 124:131–138.</w:t>
       </w:r>
     </w:p>
-    <w:bookmarkEnd w:id="46"/>
-    <w:bookmarkStart w:id="47" w:name="ref-changStatisticalMethodEvaluating1982"/>
+    <w:bookmarkEnd w:id="52"/>
+    <w:bookmarkStart w:id="53" w:name="ref-changStatisticalMethodEvaluating1982"/>
     <w:p>
       <w:pPr>
         <w:pStyle w:val="Bibliography"/>
@@ -4226,8 +4517,8 @@
         <w:t xml:space="preserve">Chang, W. Y. B. 1982. A statistical method for evaluating the reproducibility of age determination. Canadian Journal of Fisheries and Aquatic Sciences 39:1208–1210.</w:t>
       </w:r>
     </w:p>
-    <w:bookmarkEnd w:id="47"/>
-    <w:bookmarkStart w:id="48" w:name="ref-changEvaluationEffectsOtolith2019"/>
+    <w:bookmarkEnd w:id="53"/>
+    <w:bookmarkStart w:id="54" w:name="ref-changEvaluationEffectsOtolith2019"/>
     <w:p>
       <w:pPr>
         <w:pStyle w:val="Bibliography"/>
@@ -4295,8 +4586,8 @@
         <w:t xml:space="preserve">. Marine and Freshwater Research.</w:t>
       </w:r>
     </w:p>
-    <w:bookmarkEnd w:id="48"/>
-    <w:bookmarkStart w:id="49" w:name="Xa774612b1213d1f1ed0004b5533aba36762f799"/>
+    <w:bookmarkEnd w:id="54"/>
+    <w:bookmarkStart w:id="55" w:name="Xa774612b1213d1f1ed0004b5533aba36762f799"/>
     <w:p>
       <w:pPr>
         <w:pStyle w:val="Bibliography"/>
@@ -4305,8 +4596,8 @@
         <w:t xml:space="preserve">Haddon, M. 2011. Modelling and quantitative methods in fisheries, 2nd edition. CRC Press, Boca Raton, FL.</w:t>
       </w:r>
     </w:p>
-    <w:bookmarkEnd w:id="49"/>
-    <w:bookmarkStart w:id="50" w:name="ref-hamelVariabilityAgeEstimation2016"/>
+    <w:bookmarkEnd w:id="55"/>
+    <w:bookmarkStart w:id="56" w:name="ref-hamelVariabilityAgeEstimation2016"/>
     <w:p>
       <w:pPr>
         <w:pStyle w:val="Bibliography"/>
@@ -4315,8 +4606,8 @@
         <w:t xml:space="preserve">Hamel, M. J., J. J. Spurgeon, C. J. Chizinski, K. D. Steffensen, and M. A. Pegg. 2016. Variability in age estimation results in ambiguity and false understanding of population persistence. North American Journal of Fisheries Management 36:514–522.</w:t>
       </w:r>
     </w:p>
-    <w:bookmarkEnd w:id="50"/>
-    <w:bookmarkStart w:id="51" w:name="Xda9d4cc8f946e4ba2888c3552833b9a67b9f362"/>
+    <w:bookmarkEnd w:id="56"/>
+    <w:bookmarkStart w:id="57" w:name="Xda9d4cc8f946e4ba2888c3552833b9a67b9f362"/>
     <w:p>
       <w:pPr>
         <w:pStyle w:val="Bibliography"/>
@@ -4334,8 +4625,8 @@
         <w:t xml:space="preserve">, dynamics and uncertainty. Chapman; Hall, New York.</w:t>
       </w:r>
     </w:p>
-    <w:bookmarkEnd w:id="51"/>
-    <w:bookmarkStart w:id="52" w:name="ref-kernsHistoryImportanceAge2017"/>
+    <w:bookmarkEnd w:id="57"/>
+    <w:bookmarkStart w:id="58" w:name="ref-kernsHistoryImportanceAge2017"/>
     <w:p>
       <w:pPr>
         <w:pStyle w:val="Bibliography"/>
@@ -4372,8 +4663,8 @@
         <w:t xml:space="preserve">and techniques. American Fisheries Society, Bethesda, Maryland.</w:t>
       </w:r>
     </w:p>
-    <w:bookmarkEnd w:id="52"/>
-    <w:bookmarkStart w:id="53" w:name="ref-kimuraQualityControlAge2005"/>
+    <w:bookmarkEnd w:id="58"/>
+    <w:bookmarkStart w:id="59" w:name="ref-kimuraQualityControlAge2005"/>
     <w:p>
       <w:pPr>
         <w:pStyle w:val="Bibliography"/>
@@ -4409,8 +4700,8 @@
         <w:t xml:space="preserve">. Marine and Freshwater Research 56:783–789.</w:t>
       </w:r>
     </w:p>
-    <w:bookmarkEnd w:id="53"/>
-    <w:bookmarkStart w:id="54" w:name="Xd593d1c529e9d86048c33424367ca840e400ede"/>
+    <w:bookmarkEnd w:id="59"/>
+    <w:bookmarkStart w:id="60" w:name="Xd593d1c529e9d86048c33424367ca840e400ede"/>
     <w:p>
       <w:pPr>
         <w:pStyle w:val="Bibliography"/>
@@ -4419,8 +4710,8 @@
         <w:t xml:space="preserve">Kimura, D. K., and J. J. Lyons. 1991. Between-reader bias and variability in the age-determination process. Fisheries Bulletin, U.S. 89:53–60.</w:t>
       </w:r>
     </w:p>
-    <w:bookmarkEnd w:id="54"/>
-    <w:bookmarkStart w:id="55" w:name="ref-koenigsImpactsAgingError2013"/>
+    <w:bookmarkEnd w:id="60"/>
+    <w:bookmarkStart w:id="61" w:name="ref-koenigsImpactsAgingError2013"/>
     <w:p>
       <w:pPr>
         <w:pStyle w:val="Bibliography"/>
@@ -4456,8 +4747,8 @@
         <w:t xml:space="preserve">. North American Journal of Fisheries Management 33:900–908.</w:t>
       </w:r>
     </w:p>
-    <w:bookmarkEnd w:id="55"/>
-    <w:bookmarkStart w:id="56" w:name="ref-linlaiEffectsAgeingErrors1987"/>
+    <w:bookmarkEnd w:id="61"/>
+    <w:bookmarkStart w:id="62" w:name="ref-linlaiEffectsAgeingErrors1987"/>
     <w:p>
       <w:pPr>
         <w:pStyle w:val="Bibliography"/>
@@ -4522,8 +4813,8 @@
         <w:t xml:space="preserve">). Fisheries Research 5:287–302.</w:t>
       </w:r>
     </w:p>
-    <w:bookmarkEnd w:id="56"/>
-    <w:bookmarkStart w:id="57" w:name="ref-maceinaCurrentStatusReview2007"/>
+    <w:bookmarkEnd w:id="62"/>
+    <w:bookmarkStart w:id="63" w:name="ref-maceinaCurrentStatusReview2007"/>
     <w:p>
       <w:pPr>
         <w:pStyle w:val="Bibliography"/>
@@ -4532,8 +4823,8 @@
         <w:t xml:space="preserve">Maceina, M. J., J. Boxrucker, D. L. Buckmeier, R. S. Gangl, D. O. Lucchesi, D. A. Isermann, J. R. Jackson, and P. J. Martinez. 2007. Current status and review of freshwater fish aging procedures used by state and provincial fisheries agencies with recommendations for future directions. Fisheries 32(7):329–340.</w:t>
       </w:r>
     </w:p>
-    <w:bookmarkEnd w:id="57"/>
-    <w:bookmarkStart w:id="58" w:name="ref-methotStockSynthesisBiological2013"/>
+    <w:bookmarkEnd w:id="63"/>
+    <w:bookmarkStart w:id="64" w:name="ref-methotStockSynthesisBiological2013"/>
     <w:p>
       <w:pPr>
         <w:pStyle w:val="Bibliography"/>
@@ -4554,8 +4845,8 @@
         <w:t xml:space="preserve">biological and statistical framework for fish stock assessment and fishery management. Fisheries Research 142:86–99.</w:t>
       </w:r>
     </w:p>
-    <w:bookmarkEnd w:id="58"/>
-    <w:bookmarkStart w:id="59" w:name="ref-morisonQualityIssuesUse2005"/>
+    <w:bookmarkEnd w:id="64"/>
+    <w:bookmarkStart w:id="65" w:name="ref-morisonQualityIssuesUse2005"/>
     <w:p>
       <w:pPr>
         <w:pStyle w:val="Bibliography"/>
@@ -4564,8 +4855,8 @@
         <w:t xml:space="preserve">Morison, A. K., J. Burnett, W. J. McCurdy, and E. Moksness. 2005. Quality issues in the use of otoliths for fish age estimation. Marine and Freshwater Research 56:773–782.</w:t>
       </w:r>
     </w:p>
-    <w:bookmarkEnd w:id="59"/>
-    <w:bookmarkStart w:id="60" w:name="ref-paukertAgeStructure2017"/>
+    <w:bookmarkEnd w:id="65"/>
+    <w:bookmarkStart w:id="66" w:name="ref-paukertAgeStructure2017"/>
     <w:p>
       <w:pPr>
         <w:pStyle w:val="Bibliography"/>
@@ -4602,8 +4893,8 @@
         <w:t xml:space="preserve">and techniques. American Fisheries Society, Bethesda, Maryland.</w:t>
       </w:r>
     </w:p>
-    <w:bookmarkEnd w:id="60"/>
-    <w:bookmarkStart w:id="61" w:name="ref-phelpsChoiceStructureEstimating2017"/>
+    <w:bookmarkEnd w:id="66"/>
+    <w:bookmarkStart w:id="67" w:name="ref-phelpsChoiceStructureEstimating2017"/>
     <w:p>
       <w:pPr>
         <w:pStyle w:val="Bibliography"/>
@@ -4640,8 +4931,8 @@
         <w:t xml:space="preserve">and techniques. American Fisheries Society, Bethesda, Maryland.</w:t>
       </w:r>
     </w:p>
-    <w:bookmarkEnd w:id="61"/>
-    <w:bookmarkStart w:id="62" w:name="ref-quistAgeGrowthFishes2017"/>
+    <w:bookmarkEnd w:id="67"/>
+    <w:bookmarkStart w:id="68" w:name="ref-quistAgeGrowthFishes2017"/>
     <w:p>
       <w:pPr>
         <w:pStyle w:val="Bibliography"/>
@@ -4662,8 +4953,8 @@
         <w:t xml:space="preserve">and techniques. American Fisheries Society, Bethesda, Maryland.</w:t>
       </w:r>
     </w:p>
-    <w:bookmarkEnd w:id="62"/>
-    <w:bookmarkStart w:id="63" w:name="ref-quistAgeGrowth2012"/>
+    <w:bookmarkEnd w:id="68"/>
+    <w:bookmarkStart w:id="69" w:name="ref-quistAgeGrowth2012"/>
     <w:p>
       <w:pPr>
         <w:pStyle w:val="Bibliography"/>
@@ -4688,8 +4979,8 @@
         <w:t xml:space="preserve">A. V. Zale, D. L. Parrish, and T. M. Sutton, editors. Fisheries techniques, 3rd edition. American Fisheries Society, Bethesda, Maryland.</w:t>
       </w:r>
     </w:p>
-    <w:bookmarkEnd w:id="63"/>
-    <w:bookmarkStart w:id="64" w:name="X2d869763f7ca0e2750d2f600414b85bdab278ed"/>
+    <w:bookmarkEnd w:id="69"/>
+    <w:bookmarkStart w:id="70" w:name="X2d869763f7ca0e2750d2f600414b85bdab278ed"/>
     <w:p>
       <w:pPr>
         <w:pStyle w:val="Bibliography"/>
@@ -4698,8 +4989,8 @@
         <w:t xml:space="preserve">Reeves, S. 2003. A simulation study of the implications of age-reading errors for stock assessment and management advice. ICES Journal of Marine Science 60:314–328.</w:t>
       </w:r>
     </w:p>
-    <w:bookmarkEnd w:id="64"/>
-    <w:bookmarkStart w:id="65" w:name="Xf9cc38473ed8313b625eef6dd83e832a413696b"/>
+    <w:bookmarkEnd w:id="70"/>
+    <w:bookmarkStart w:id="71" w:name="Xf9cc38473ed8313b625eef6dd83e832a413696b"/>
     <w:p>
       <w:pPr>
         <w:pStyle w:val="Bibliography"/>
@@ -4708,8 +4999,8 @@
         <w:t xml:space="preserve">Ricker, W. E. 1975. Computation and interpretation of biological statistics of fish populations. Bulletin of the Fisheries Research Board of Canada 191:1–382.</w:t>
       </w:r>
     </w:p>
-    <w:bookmarkEnd w:id="65"/>
-    <w:bookmarkStart w:id="66" w:name="ref-spurgeonGlobalStatusFreshwater2015"/>
+    <w:bookmarkEnd w:id="71"/>
+    <w:bookmarkStart w:id="72" w:name="ref-spurgeonGlobalStatusFreshwater2015"/>
     <w:p>
       <w:pPr>
         <w:pStyle w:val="Bibliography"/>
@@ -4718,8 +5009,8 @@
         <w:t xml:space="preserve">Spurgeon, J. J., M. J. Hamel, K. L. Pope, and M. A. Pegg. 2015. The global status of freshwater fish age validation studies and a prioritization framework for further research. Reviews in Fisheries Science &amp; Aquaculture 23:329–345.</w:t>
       </w:r>
     </w:p>
-    <w:bookmarkEnd w:id="66"/>
-    <w:bookmarkStart w:id="67" w:name="ref-tyszko_comparing_2017"/>
+    <w:bookmarkEnd w:id="72"/>
+    <w:bookmarkStart w:id="73" w:name="ref-tyszko_comparing_2017"/>
     <w:p>
       <w:pPr>
         <w:pStyle w:val="Bibliography"/>
@@ -4755,8 +5046,8 @@
         <w:t xml:space="preserve">of biased age estimates. North American Journal of Fisheries Management 37:1075–1082.</w:t>
       </w:r>
     </w:p>
-    <w:bookmarkEnd w:id="67"/>
-    <w:bookmarkStart w:id="68" w:name="ref-yuleHowSystematicAge2008"/>
+    <w:bookmarkEnd w:id="73"/>
+    <w:bookmarkStart w:id="74" w:name="ref-yuleHowSystematicAge2008"/>
     <w:p>
       <w:pPr>
         <w:pStyle w:val="Bibliography"/>
@@ -4801,10 +5092,10 @@
         <w:t xml:space="preserve">stock. Transactions of the American Fisheries Society 137:481–495.</w:t>
       </w:r>
     </w:p>
-    <w:bookmarkEnd w:id="68"/>
-    <w:bookmarkEnd w:id="69"/>
-    <w:bookmarkEnd w:id="70"/>
-    <w:bookmarkEnd w:id="71"/>
+    <w:bookmarkEnd w:id="74"/>
+    <w:bookmarkEnd w:id="75"/>
+    <w:bookmarkEnd w:id="76"/>
+    <w:bookmarkEnd w:id="77"/>
     <w:sectPr>
       <w:pgSz w:h="15840" w:w="12240"/>
       <w:pgMar w:bottom="1440" w:footer="720" w:gutter="0" w:header="720" w:left="1440" w:right="1440" w:top="1440"/>

</xml_diff>

<commit_message>
lit review v1 done, ext an start
</commit_message>
<xml_diff>
--- a/docs/Ogleetal_PrecisionMetrics_v1.docx
+++ b/docs/Ogleetal_PrecisionMetrics_v1.docx
@@ -73,13 +73,13 @@
         <w:t xml:space="preserve">Derek H. Ogle</w:t>
       </w:r>
     </w:p>
-    <w:bookmarkStart w:id="20" w:name="X58cd0f5e9c5467c195211b0adc6e360c466f869"/>
+    <w:bookmarkStart w:id="20" w:name="X1cd8c18245e3b20730b335e67684ed93058f6bb"/>
     <w:p>
       <w:pPr>
         <w:pStyle w:val="Heading6"/>
       </w:pPr>
       <w:r>
-        <w:t xml:space="preserve">Department of Mathematical Sciences and Department of Natural Resources, Northland College, 1411 Ellis Ave, Ashland, WI 54806</w:t>
+        <w:t xml:space="preserve">Department of Mathematical Sciences, Northland College, 1411 Ellis Ave, Ashland, WI 54806</w:t>
       </w:r>
     </w:p>
     <w:bookmarkEnd w:id="20"/>
@@ -104,13 +104,13 @@
     </w:p>
     <w:bookmarkEnd w:id="22"/>
     <w:bookmarkEnd w:id="23"/>
-    <w:bookmarkStart w:id="27" w:name="gordon-xx.-scott"/>
+    <w:bookmarkStart w:id="27" w:name="gordon-s.-scott"/>
     <w:p>
       <w:pPr>
         <w:pStyle w:val="Heading5"/>
       </w:pPr>
       <w:r>
-        <w:t xml:space="preserve">Gordon XX. Scott</w:t>
+        <w:t xml:space="preserve">Gordon S. Scott</w:t>
       </w:r>
     </w:p>
     <w:bookmarkStart w:id="26" w:name="Xeceb8e67f19b7346fe8d77101696ff784f87cad"/>
@@ -233,7 +233,7 @@
         <w:t xml:space="preserve"> </w:t>
       </w:r>
       <w:r>
-        <w:t xml:space="preserve">(Lin Lai and Gunderson 1987; Reeves 2003; Bertignac and Pontual 2007; Yule et al. 2008; Koenigs et al. 2013; Hamel et al. 2016; Tyszko and Pritt 2017; Chang et al. 2019)</w:t>
+        <w:t xml:space="preserve">(Lai and Gunderson 1987; Reeves 2003; Bertignac and Pontual 2007; Yule et al. 2008; Koenigs et al. 2013; Hamel et al. 2016; Tyszko and Pritt 2017; Chang et al. 2019)</w:t>
       </w:r>
       <w:r>
         <w:t xml:space="preserve">.</w:t>
@@ -493,7 +493,34 @@
         <w:t xml:space="preserve"> </w:t>
       </w:r>
       <w:r>
-        <w:t xml:space="preserve">fish for which the ages agree for some specific number of interpreters (e.g., at least two interpreters agree).</w:t>
+        <w:t xml:space="preserve">fish for which the age estimates agree for some specific number of interpreters (e.g., at least two interpreters agree). For our purposes we do not differentiate between the percent agreement types and will only consider whether at least one of the</w:t>
+      </w:r>
+      <w:r>
+        <w:t xml:space="preserve"> </w:t>
+      </w:r>
+      <w:r>
+        <w:rPr>
+          <w:iCs/>
+          <w:i/>
+        </w:rPr>
+        <w:t xml:space="preserve">percent agreement</w:t>
+      </w:r>
+      <w:r>
+        <w:t xml:space="preserve"> </w:t>
+      </w:r>
+      <w:r>
+        <w:t xml:space="preserve">(</w:t>
+      </w:r>
+      <m:oMath>
+        <m:r>
+          <m:t>P</m:t>
+        </m:r>
+        <m:r>
+          <m:t>A</m:t>
+        </m:r>
+      </m:oMath>
+      <w:r>
+        <w:t xml:space="preserve">) metrics was used or not.</w:t>
       </w:r>
     </w:p>
     <w:p>
@@ -1331,47 +1358,7 @@
         <w:t xml:space="preserve">Chang (1982)</w:t>
       </w:r>
       <w:r>
-        <w:t xml:space="preserve">]. These measures are usually multiplied by 100 and expressed as a percentage. For example, the formulae for</w:t>
-      </w:r>
-      <w:r>
-        <w:t xml:space="preserve"> </w:t>
-      </w:r>
-      <m:oMath>
-        <m:r>
-          <m:t>A</m:t>
-        </m:r>
-        <m:r>
-          <m:t>P</m:t>
-        </m:r>
-        <m:r>
-          <m:t>E</m:t>
-        </m:r>
-      </m:oMath>
-      <w:r>
-        <w:t xml:space="preserve"> </w:t>
-      </w:r>
-      <w:r>
-        <w:t xml:space="preserve">and</w:t>
-      </w:r>
-      <w:r>
-        <w:t xml:space="preserve"> </w:t>
-      </w:r>
-      <m:oMath>
-        <m:r>
-          <m:t>A</m:t>
-        </m:r>
-        <m:r>
-          <m:t>C</m:t>
-        </m:r>
-        <m:r>
-          <m:t>V</m:t>
-        </m:r>
-      </m:oMath>
-      <w:r>
-        <w:t xml:space="preserve"> </w:t>
-      </w:r>
-      <w:r>
-        <w:t xml:space="preserve">are</w:t>
+        <w:t xml:space="preserve">]. These measures are usually multiplied by 100 and expressed as a percentage; i.e.,</w:t>
       </w:r>
     </w:p>
     <w:p>
@@ -1628,12 +1615,6 @@
           </m:e>
         </m:rad>
         <m:r>
-          <m:rPr>
-            <m:sty m:val="p"/>
-          </m:rPr>
-          <m:t>×</m:t>
-        </m:r>
-        <m:r>
           <m:t>A</m:t>
         </m:r>
         <m:r>
@@ -1745,7 +1726,7 @@
         <w:t xml:space="preserve"> </w:t>
       </w:r>
       <w:r>
-        <w:t xml:space="preserve">is directly proportional to</w:t>
+        <w:t xml:space="preserve">is proportional to</w:t>
       </w:r>
       <w:r>
         <w:t xml:space="preserve"> </w:t>
@@ -1841,7 +1822,7 @@
         </m:r>
       </m:oMath>
       <w:r>
-        <w:t xml:space="preserve">, though they will likely be strongly correlated</w:t>
+        <w:t xml:space="preserve">, though they are likely to be strongly correlated</w:t>
       </w:r>
       <w:r>
         <w:t xml:space="preserve"> </w:t>
@@ -2040,7 +2021,7 @@
         <w:pStyle w:val="BodyText"/>
       </w:pPr>
       <w:r>
-        <w:t xml:space="preserve">In a review of 131 papers that reported precision values for fish age estimates,</w:t>
+        <w:t xml:space="preserve">In a review of 131 publications that reported precision values for fish age estimates,</w:t>
       </w:r>
       <w:r>
         <w:t xml:space="preserve"> </w:t>
@@ -2052,7 +2033,7 @@
         <w:t xml:space="preserve"> </w:t>
       </w:r>
       <w:r>
-        <w:t xml:space="preserve">found that most papers used the</w:t>
+        <w:t xml:space="preserve">found that most authors used the</w:t>
       </w:r>
       <w:r>
         <w:t xml:space="preserve"> </w:t>
@@ -2153,6 +2134,30 @@
       </w:r>
       <w:r>
         <w:t xml:space="preserve">across 117 studies deemed to have valid precision estimates were 7.6% and 5%, respectively. No significant differences in precision were found among calcified structures used to estimate annual age.</w:t>
+      </w:r>
+      <w:r>
+        <w:t xml:space="preserve"> </w:t>
+      </w:r>
+      <w:r>
+        <w:t xml:space="preserve">Campana (2001)</w:t>
+      </w:r>
+      <w:r>
+        <w:t xml:space="preserve"> </w:t>
+      </w:r>
+      <w:r>
+        <w:t xml:space="preserve">did, however, specifically mention differences between structures and between taxonomic classes of fish; e.g.,</w:t>
+      </w:r>
+      <w:r>
+        <w:t xml:space="preserve"> </w:t>
+      </w:r>
+      <w:r>
+        <w:t xml:space="preserve">“</w:t>
+      </w:r>
+      <w:r>
+        <w:t xml:space="preserve">(v)irtually all studies reporting shark ages based on vertebrae did so with CV values exceeding 10%, while the most frequently reported CV for otoliths was 5%.</w:t>
+      </w:r>
+      <w:r>
+        <w:t xml:space="preserve">”</w:t>
       </w:r>
       <w:r>
         <w:t xml:space="preserve"> </w:t>
@@ -2263,7 +2268,7 @@
         <w:t xml:space="preserve"> </w:t>
       </w:r>
       <w:r>
-        <w:t xml:space="preserve">stated</w:t>
+        <w:t xml:space="preserve">stated that</w:t>
       </w:r>
       <w:r>
         <w:t xml:space="preserve"> </w:t>
@@ -2281,7 +2286,7 @@
         <w:t xml:space="preserve"> </w:t>
       </w:r>
       <w:r>
-        <w:t xml:space="preserve">From his literature review and informal discussions with scientists from fish ageing laboratories,</w:t>
+        <w:t xml:space="preserve">However, from his literature review and informal discussions with scientists from fish ageing laboratories,</w:t>
       </w:r>
       <w:r>
         <w:t xml:space="preserve"> </w:t>
@@ -2508,7 +2513,7 @@
         </m:sSub>
       </m:oMath>
       <w:r>
-        <w:t xml:space="preserve">. Presumably the same argument can be applied to</w:t>
+        <w:t xml:space="preserve">. Presumably the same argument could be applied to</w:t>
       </w:r>
       <w:r>
         <w:t xml:space="preserve"> </w:t>
@@ -2980,7 +2985,7 @@
         <w:t xml:space="preserve"> </w:t>
       </w:r>
       <w:r>
-        <w:t xml:space="preserve">may be an appropriate measure of variability, as compared to</w:t>
+        <w:t xml:space="preserve">may be an appropriate measure of variability as compared to</w:t>
       </w:r>
       <w:r>
         <w:t xml:space="preserve"> </w:t>
@@ -3636,7 +3641,7 @@
         <w:t xml:space="preserve"> </w:t>
       </w:r>
       <w:r>
-        <w:t xml:space="preserve">provide functionally the same information about precision among age estimates. Similarly,</w:t>
+        <w:t xml:space="preserve">provide either the same or functionally the same information about precision among age estimates. Similarly,</w:t>
       </w:r>
       <w:r>
         <w:t xml:space="preserve"> </w:t>
@@ -3841,7 +3846,16 @@
         <w:t xml:space="preserve"> </w:t>
       </w:r>
       <w:r>
-        <w:t xml:space="preserve">in some instances. Given the length of time since the last synthetic review of precision metrics and these newly raised questions, we report here on our comprehensive review of papers published since 2002 that reported age precision metrics and our extended analyses of data from multiple age interpretations reported in a variety of published papers. Our overall goal is to summarize the use and value of precision metrics since 2001, show results for precision metrics that are not typically used in the literature, and to provide specific recommendations on the use of precision metrics with respect to fish ageing studies. Specifically, we will answer the following questions from our review of the literature:</w:t>
+        <w:t xml:space="preserve">in some instances. Given the length of time since the last synthetic review of precision metrics and these newly raised questions, we report here on our comprehensive review of papers published since 1996 that reported age precision metrics for fish. Our overall goal with this review is to summarize the use of precision metrics since</w:t>
+      </w:r>
+      <w:r>
+        <w:t xml:space="preserve"> </w:t>
+      </w:r>
+      <w:r>
+        <w:t xml:space="preserve">Campana (2001)</w:t>
+      </w:r>
+      <w:r>
+        <w:t xml:space="preserve">. Specifically, we aim to answer the following questions.</w:t>
       </w:r>
     </w:p>
     <w:p>
@@ -3853,7 +3867,7 @@
         <w:pStyle w:val="Compact"/>
       </w:pPr>
       <w:r>
-        <w:t xml:space="preserve">How often are each of the seven precision metrics introduced above used?</w:t>
+        <w:t xml:space="preserve">Has the frequency of published precision estimates changed since 1996?</w:t>
       </w:r>
     </w:p>
     <w:p>
@@ -3865,27 +3879,18 @@
         <w:pStyle w:val="Compact"/>
       </w:pPr>
       <w:r>
-        <w:t xml:space="preserve">What is the distribution and summary statistics of</w:t>
-      </w:r>
-      <w:r>
-        <w:t xml:space="preserve"> </w:t>
-      </w:r>
-      <m:oMath>
-        <m:r>
-          <m:t>A</m:t>
-        </m:r>
-        <m:r>
-          <m:t>C</m:t>
-        </m:r>
-        <m:r>
-          <m:t>V</m:t>
-        </m:r>
-      </m:oMath>
-      <w:r>
-        <w:t xml:space="preserve"> </w:t>
-      </w:r>
-      <w:r>
-        <w:t xml:space="preserve">values reported in the literature?</w:t>
+        <w:t xml:space="preserve">Have there been any notable changes in the frequency of characteristics of the precision metric studies (e.g., in</w:t>
+      </w:r>
+      <w:r>
+        <w:t xml:space="preserve"> </w:t>
+      </w:r>
+      <m:oMath>
+        <m:r>
+          <m:t>R</m:t>
+        </m:r>
+      </m:oMath>
+      <w:r>
+        <w:t xml:space="preserve">, between- or within-interpreter comparison types, type of calcified structure) since 1996?</w:t>
       </w:r>
     </w:p>
     <w:p>
@@ -3897,38 +3902,7 @@
         <w:pStyle w:val="Compact"/>
       </w:pPr>
       <w:r>
-        <w:t xml:space="preserve">Do</w:t>
-      </w:r>
-      <w:r>
-        <w:t xml:space="preserve"> </w:t>
-      </w:r>
-      <m:oMath>
-        <m:r>
-          <m:t>A</m:t>
-        </m:r>
-        <m:r>
-          <m:t>C</m:t>
-        </m:r>
-        <m:r>
-          <m:t>V</m:t>
-        </m:r>
-      </m:oMath>
-      <w:r>
-        <w:t xml:space="preserve"> </w:t>
-      </w:r>
-      <w:r>
-        <w:t xml:space="preserve">values reported in the literature differ by type of comparison (between or within interpreter), number of repeated interpretations (i.e.,</w:t>
-      </w:r>
-      <w:r>
-        <w:t xml:space="preserve"> </w:t>
-      </w:r>
-      <m:oMath>
-        <m:r>
-          <m:t>R</m:t>
-        </m:r>
-      </m:oMath>
-      <w:r>
-        <w:t xml:space="preserve">), calcified structure, range of ages, sample size, or other characteristics of the fish (e.g., taxonomic category) or study (e.g., preparation method for the structure).</w:t>
+        <w:t xml:space="preserve">How often did the authors check for no bias in age estimates among interpretations before computing the precision metric?</w:t>
       </w:r>
     </w:p>
     <w:p>
@@ -3940,7 +3914,7 @@
         <w:pStyle w:val="Compact"/>
       </w:pPr>
       <w:r>
-        <w:t xml:space="preserve">How often did the authors check for no bias before computing the precision metric?</w:t>
+        <w:t xml:space="preserve">How often did the authors check for a relationship between the precision metric and age?</w:t>
       </w:r>
     </w:p>
     <w:p>
@@ -3952,7 +3926,7 @@
         <w:pStyle w:val="Compact"/>
       </w:pPr>
       <w:r>
-        <w:t xml:space="preserve">How often did the authors check for a relationship between the precision metric and age?</w:t>
+        <w:t xml:space="preserve">How often were each of the seven precision metrics introduced above used?</w:t>
       </w:r>
     </w:p>
     <w:p>
@@ -3964,7 +3938,127 @@
         <w:pStyle w:val="Compact"/>
       </w:pPr>
       <w:r>
-        <w:t xml:space="preserve">How often was the precision metric related to age (when this relationship was examined)?</w:t>
+        <w:t xml:space="preserve">Has the frequency of use for the three main precision metrics (</w:t>
+      </w:r>
+      <m:oMath>
+        <m:r>
+          <m:t>A</m:t>
+        </m:r>
+        <m:r>
+          <m:t>C</m:t>
+        </m:r>
+        <m:r>
+          <m:t>V</m:t>
+        </m:r>
+      </m:oMath>
+      <w:r>
+        <w:t xml:space="preserve">,</w:t>
+      </w:r>
+      <w:r>
+        <w:t xml:space="preserve"> </w:t>
+      </w:r>
+      <m:oMath>
+        <m:r>
+          <m:t>A</m:t>
+        </m:r>
+        <m:r>
+          <m:t>P</m:t>
+        </m:r>
+        <m:r>
+          <m:t>E</m:t>
+        </m:r>
+      </m:oMath>
+      <w:r>
+        <w:t xml:space="preserve">,</w:t>
+      </w:r>
+      <w:r>
+        <w:t xml:space="preserve"> </w:t>
+      </w:r>
+      <m:oMath>
+        <m:r>
+          <m:t>P</m:t>
+        </m:r>
+        <m:r>
+          <m:t>A</m:t>
+        </m:r>
+      </m:oMath>
+      <w:r>
+        <w:t xml:space="preserve">) changed since 1996?</w:t>
+      </w:r>
+    </w:p>
+    <w:p>
+      <w:pPr>
+        <w:numPr>
+          <w:ilvl w:val="0"/>
+          <w:numId w:val="1001"/>
+        </w:numPr>
+        <w:pStyle w:val="Compact"/>
+      </w:pPr>
+      <w:r>
+        <w:t xml:space="preserve">What is the distribution of</w:t>
+      </w:r>
+      <w:r>
+        <w:t xml:space="preserve"> </w:t>
+      </w:r>
+      <m:oMath>
+        <m:r>
+          <m:t>A</m:t>
+        </m:r>
+        <m:r>
+          <m:t>C</m:t>
+        </m:r>
+        <m:r>
+          <m:t>V</m:t>
+        </m:r>
+      </m:oMath>
+      <w:r>
+        <w:t xml:space="preserve"> </w:t>
+      </w:r>
+      <w:r>
+        <w:t xml:space="preserve">values reported in the literature?</w:t>
+      </w:r>
+    </w:p>
+    <w:p>
+      <w:pPr>
+        <w:numPr>
+          <w:ilvl w:val="0"/>
+          <w:numId w:val="1001"/>
+        </w:numPr>
+        <w:pStyle w:val="Compact"/>
+      </w:pPr>
+      <w:r>
+        <w:t xml:space="preserve">Do</w:t>
+      </w:r>
+      <w:r>
+        <w:t xml:space="preserve"> </w:t>
+      </w:r>
+      <m:oMath>
+        <m:r>
+          <m:t>A</m:t>
+        </m:r>
+        <m:r>
+          <m:t>C</m:t>
+        </m:r>
+        <m:r>
+          <m:t>V</m:t>
+        </m:r>
+      </m:oMath>
+      <w:r>
+        <w:t xml:space="preserve"> </w:t>
+      </w:r>
+      <w:r>
+        <w:t xml:space="preserve">values reported in the literature differ by taxonomic class, calcified structure, number of repeated interpretations (i.e.,</w:t>
+      </w:r>
+      <w:r>
+        <w:t xml:space="preserve"> </w:t>
+      </w:r>
+      <m:oMath>
+        <m:r>
+          <m:t>R</m:t>
+        </m:r>
+      </m:oMath>
+      <w:r>
+        <w:t xml:space="preserve">), type of comparison (between- or within-interpreter), maximum estimated age, number of age interpretations, or structure preparation method.</w:t>
       </w:r>
     </w:p>
     <w:p>
@@ -3988,19 +4082,33 @@
         <w:t xml:space="preserve"> </w:t>
       </w:r>
       <w:r>
-        <w:t xml:space="preserve">assumptions that only percent agreement,</w:t>
-      </w:r>
-      <w:r>
-        <w:t xml:space="preserve"> </w:t>
-      </w:r>
-      <m:oMath>
-        <m:r>
-          <m:t>A</m:t>
-        </m:r>
+        <w:t xml:space="preserve">assumptions that only</w:t>
+      </w:r>
+      <w:r>
+        <w:t xml:space="preserve"> </w:t>
+      </w:r>
+      <m:oMath>
         <m:r>
           <m:t>P</m:t>
         </m:r>
         <m:r>
+          <m:t>A</m:t>
+        </m:r>
+      </m:oMath>
+      <w:r>
+        <w:t xml:space="preserve">,</w:t>
+      </w:r>
+      <w:r>
+        <w:t xml:space="preserve"> </w:t>
+      </w:r>
+      <m:oMath>
+        <m:r>
+          <m:t>A</m:t>
+        </m:r>
+        <m:r>
+          <m:t>P</m:t>
+        </m:r>
+        <m:r>
           <m:t>E</m:t>
         </m:r>
       </m:oMath>
@@ -4025,7 +4133,7 @@
         <w:t xml:space="preserve"> </w:t>
       </w:r>
       <w:r>
-        <w:t xml:space="preserve">will be used extensively, few papers will have tested for bias prior to computing the precision metric, and few papers will have tested for a relationship between the precision metric and age, we will also answer the following questions from an extended analysis of some published data sets:</w:t>
+        <w:t xml:space="preserve">were used extensively, few papers will have tested for bias prior to computing the precision metric, and few papers will have tested for a relationship between the precision metric and age, we performed additional analyses of multiple age estimates provided by publication authors. Specifically with these additional analyses we aim to answer the following questions:</w:t>
       </w:r>
     </w:p>
     <w:p>
@@ -4037,7 +4145,7 @@
         <w:pStyle w:val="Compact"/>
       </w:pPr>
       <w:r>
-        <w:t xml:space="preserve">How are the various precision metrics related (beyond the known relationships identified above)?</w:t>
+        <w:t xml:space="preserve">How often is a bias detected (and, thus, an overall measure of precision should not be calculated)?</w:t>
       </w:r>
     </w:p>
     <w:p>
@@ -4049,7 +4157,7 @@
         <w:pStyle w:val="Compact"/>
       </w:pPr>
       <w:r>
-        <w:t xml:space="preserve">How often is a bias detected (and, thus, precision should not be calculated)?</w:t>
+        <w:t xml:space="preserve">How are the various precision metrics related (beyond the known relationships identified above)?</w:t>
       </w:r>
     </w:p>
     <w:p>
@@ -4061,7 +4169,7 @@
         <w:pStyle w:val="Compact"/>
       </w:pPr>
       <w:r>
-        <w:t xml:space="preserve">How often is the precision metric related to age (and, thus, a single overall measure of precision should not be calculated)?</w:t>
+        <w:t xml:space="preserve">How often is each precision metric related to age?</w:t>
       </w:r>
     </w:p>
     <w:p>
@@ -4073,11 +4181,11 @@
         <w:pStyle w:val="Compact"/>
       </w:pPr>
       <w:r>
-        <w:t xml:space="preserve">What kind of relationship (linear, quadratic, or more complicated) between precision metric and age is most common?</w:t>
+        <w:t xml:space="preserve">When a precision metric is related to age, what is the form of that relationship?</w:t>
       </w:r>
     </w:p>
     <w:bookmarkEnd w:id="31"/>
-    <w:bookmarkStart w:id="33" w:name="amethods"/>
+    <w:bookmarkStart w:id="32" w:name="amethods"/>
     <w:p>
       <w:pPr>
         <w:pStyle w:val="Heading1"/>
@@ -4101,7 +4209,719 @@
         <w:t xml:space="preserve">Literature Review.</w:t>
       </w:r>
       <w:r>
-        <w:t xml:space="preserve">– XXX</w:t>
+        <w:t xml:space="preserve">– We collected precision metric information from a non-random set of published papers so as to maximize temporal, spatial, taxonomic, and methodological coverage. An initial sample of publications was gathered using GoogleScholar with the search terms</w:t>
+      </w:r>
+      <w:r>
+        <w:t xml:space="preserve"> </w:t>
+      </w:r>
+      <w:r>
+        <w:t xml:space="preserve">“</w:t>
+      </w:r>
+      <w:r>
+        <w:t xml:space="preserve">fish</w:t>
+      </w:r>
+      <w:r>
+        <w:t xml:space="preserve">”</w:t>
+      </w:r>
+      <w:r>
+        <w:t xml:space="preserve"> </w:t>
+      </w:r>
+      <w:r>
+        <w:t xml:space="preserve">and</w:t>
+      </w:r>
+      <w:r>
+        <w:t xml:space="preserve"> </w:t>
+      </w:r>
+      <w:r>
+        <w:t xml:space="preserve">“</w:t>
+      </w:r>
+      <w:r>
+        <w:t xml:space="preserve">precision</w:t>
+      </w:r>
+      <w:r>
+        <w:t xml:space="preserve">”</w:t>
+      </w:r>
+      <w:r>
+        <w:t xml:space="preserve"> </w:t>
+      </w:r>
+      <w:r>
+        <w:t xml:space="preserve">coupled with other terms such as</w:t>
+      </w:r>
+      <w:r>
+        <w:t xml:space="preserve"> </w:t>
+      </w:r>
+      <w:r>
+        <w:t xml:space="preserve">“</w:t>
+      </w:r>
+      <w:r>
+        <w:t xml:space="preserve">age,</w:t>
+      </w:r>
+      <w:r>
+        <w:t xml:space="preserve">”</w:t>
+      </w:r>
+      <w:r>
+        <w:t xml:space="preserve"> </w:t>
+      </w:r>
+      <w:r>
+        <w:t xml:space="preserve">“</w:t>
+      </w:r>
+      <w:r>
+        <w:t xml:space="preserve">otolith,</w:t>
+      </w:r>
+      <w:r>
+        <w:t xml:space="preserve">”</w:t>
+      </w:r>
+      <w:r>
+        <w:t xml:space="preserve"> </w:t>
+      </w:r>
+      <w:r>
+        <w:t xml:space="preserve">and</w:t>
+      </w:r>
+      <w:r>
+        <w:t xml:space="preserve"> </w:t>
+      </w:r>
+      <w:r>
+        <w:t xml:space="preserve">“</w:t>
+      </w:r>
+      <w:r>
+        <w:t xml:space="preserve">vertebrae.</w:t>
+      </w:r>
+      <w:r>
+        <w:t xml:space="preserve">”</w:t>
+      </w:r>
+      <w:r>
+        <w:t xml:space="preserve"> </w:t>
+      </w:r>
+      <w:r>
+        <w:t xml:space="preserve">This sample was augmented by searching for publications in specific journals that often publish fish age precision studies (e.g., North American Journal of Fisheries Management, Journal of Ichthyology), searching ResearchGate, mining the references of previously selected publications, and including publications that we became aware of in other ways. Publications for which we could not access the full text, were not written in English, focused only on daily ages, only provided precision metrics across structures (e.g., between scales and otoliths), or did not report precision metric results were excluded.</w:t>
+      </w:r>
+    </w:p>
+    <w:p>
+      <w:pPr>
+        <w:pStyle w:val="BodyText"/>
+      </w:pPr>
+      <w:r>
+        <w:t xml:space="preserve">Our primary sampling unit is the publication and our secondary sampling unit is an individual assessment of precision within each publication. Thus, more than one measure of precision may have been recorded from a single publication. For example, two sets of results (described below) were recorded if precision between interpreters was reported for each of two calcified structures (e.g., scales and otoliths), two sets of results were recorded if precision between interpreters was reported for one calcified structure for two species, or two sets of results were recorded if precision within one interpreter was recorded for one calcified structure for one species on two different water bodies. Results were not recorded if the precision metric was not reported, was clearly in error, or was a summary (i.e., average) across groups of fish.</w:t>
+      </w:r>
+    </w:p>
+    <w:p>
+      <w:pPr>
+        <w:pStyle w:val="BodyText"/>
+      </w:pPr>
+      <w:r>
+        <w:t xml:space="preserve">For each precision assessment we recorded the precision metric(s) used (e.g.,</w:t>
+      </w:r>
+      <w:r>
+        <w:t xml:space="preserve"> </w:t>
+      </w:r>
+      <m:oMath>
+        <m:r>
+          <m:t>P</m:t>
+        </m:r>
+        <m:r>
+          <m:t>A</m:t>
+        </m:r>
+      </m:oMath>
+      <w:r>
+        <w:t xml:space="preserve">,</w:t>
+      </w:r>
+      <w:r>
+        <w:t xml:space="preserve"> </w:t>
+      </w:r>
+      <m:oMath>
+        <m:r>
+          <m:t>A</m:t>
+        </m:r>
+        <m:r>
+          <m:t>P</m:t>
+        </m:r>
+        <m:r>
+          <m:t>E</m:t>
+        </m:r>
+      </m:oMath>
+      <w:r>
+        <w:t xml:space="preserve">,</w:t>
+      </w:r>
+      <w:r>
+        <w:t xml:space="preserve"> </w:t>
+      </w:r>
+      <m:oMath>
+        <m:r>
+          <m:t>A</m:t>
+        </m:r>
+        <m:r>
+          <m:t>C</m:t>
+        </m:r>
+        <m:r>
+          <m:t>V</m:t>
+        </m:r>
+      </m:oMath>
+      <w:r>
+        <w:t xml:space="preserve">), observed value(s) for each metric, taxonomic species and class of fish examined, calcified structure (e.g., otolith, vertebrae) used for estimating age, methodology for preparing the structure for ageing (e.g., sectioned/ground, whole), type of comparison made (between- or within-interpreters), number of repeated age interpretations (</w:t>
+      </w:r>
+      <m:oMath>
+        <m:r>
+          <m:t>R</m:t>
+        </m:r>
+      </m:oMath>
+      <w:r>
+        <w:t xml:space="preserve">), number of fish with age estimates (</w:t>
+      </w:r>
+      <m:oMath>
+        <m:r>
+          <m:t>n</m:t>
+        </m:r>
+      </m:oMath>
+      <w:r>
+        <w:t xml:space="preserve">), maximum estimated age, and range of estimated ages. Numbers of fish with age estimates, maximum estimated age, and range of estimated ages were approximated from figures for some assessments. Assessments were excluded from further analysis when</w:t>
+      </w:r>
+      <w:r>
+        <w:t xml:space="preserve"> </w:t>
+      </w:r>
+      <m:oMath>
+        <m:r>
+          <m:t>R</m:t>
+        </m:r>
+      </m:oMath>
+      <w:r>
+        <w:t xml:space="preserve">=2 and both</w:t>
+      </w:r>
+      <w:r>
+        <w:t xml:space="preserve"> </w:t>
+      </w:r>
+      <m:oMath>
+        <m:r>
+          <m:t>A</m:t>
+        </m:r>
+        <m:r>
+          <m:t>C</m:t>
+        </m:r>
+        <m:r>
+          <m:t>V</m:t>
+        </m:r>
+      </m:oMath>
+      <w:r>
+        <w:t xml:space="preserve"> </w:t>
+      </w:r>
+      <w:r>
+        <w:t xml:space="preserve">and</w:t>
+      </w:r>
+      <w:r>
+        <w:t xml:space="preserve"> </w:t>
+      </w:r>
+      <m:oMath>
+        <m:r>
+          <m:t>A</m:t>
+        </m:r>
+        <m:r>
+          <m:t>P</m:t>
+        </m:r>
+        <m:r>
+          <m:t>E</m:t>
+        </m:r>
+      </m:oMath>
+      <w:r>
+        <w:t xml:space="preserve"> </w:t>
+      </w:r>
+      <w:r>
+        <w:t xml:space="preserve">were reported, but the</w:t>
+      </w:r>
+      <w:r>
+        <w:t xml:space="preserve"> </w:t>
+      </w:r>
+      <m:oMath>
+        <m:r>
+          <m:t>A</m:t>
+        </m:r>
+        <m:r>
+          <m:t>C</m:t>
+        </m:r>
+        <m:r>
+          <m:t>V</m:t>
+        </m:r>
+      </m:oMath>
+      <w:r>
+        <w:t xml:space="preserve"> </w:t>
+      </w:r>
+      <w:r>
+        <w:t xml:space="preserve">to</w:t>
+      </w:r>
+      <w:r>
+        <w:t xml:space="preserve"> </w:t>
+      </w:r>
+      <m:oMath>
+        <m:r>
+          <m:t>A</m:t>
+        </m:r>
+        <m:r>
+          <m:t>P</m:t>
+        </m:r>
+        <m:r>
+          <m:t>E</m:t>
+        </m:r>
+      </m:oMath>
+      <w:r>
+        <w:t xml:space="preserve"> </w:t>
+      </w:r>
+      <w:r>
+        <w:t xml:space="preserve">ratio was not</w:t>
+      </w:r>
+      <w:r>
+        <w:t xml:space="preserve"> </w:t>
+      </w:r>
+      <m:oMath>
+        <m:rad>
+          <m:radPr>
+            <m:degHide m:val="1"/>
+          </m:radPr>
+          <m:deg/>
+          <m:e>
+            <m:r>
+              <m:t>2</m:t>
+            </m:r>
+          </m:e>
+        </m:rad>
+      </m:oMath>
+      <w:r>
+        <w:t xml:space="preserve"> </w:t>
+      </w:r>
+      <w:r>
+        <w:t xml:space="preserve">within rounding. To increase the number of observed</w:t>
+      </w:r>
+      <w:r>
+        <w:t xml:space="preserve"> </w:t>
+      </w:r>
+      <m:oMath>
+        <m:r>
+          <m:t>A</m:t>
+        </m:r>
+        <m:r>
+          <m:t>C</m:t>
+        </m:r>
+        <m:r>
+          <m:t>V</m:t>
+        </m:r>
+      </m:oMath>
+      <w:r>
+        <w:t xml:space="preserve"> </w:t>
+      </w:r>
+      <w:r>
+        <w:t xml:space="preserve">values for subsequent summarization, assessments with only</w:t>
+      </w:r>
+      <w:r>
+        <w:t xml:space="preserve"> </w:t>
+      </w:r>
+      <m:oMath>
+        <m:r>
+          <m:t>A</m:t>
+        </m:r>
+        <m:r>
+          <m:t>P</m:t>
+        </m:r>
+        <m:r>
+          <m:t>E</m:t>
+        </m:r>
+      </m:oMath>
+      <w:r>
+        <w:t xml:space="preserve"> </w:t>
+      </w:r>
+      <w:r>
+        <w:t xml:space="preserve">results were converted to</w:t>
+      </w:r>
+      <w:r>
+        <w:t xml:space="preserve"> </w:t>
+      </w:r>
+      <m:oMath>
+        <m:r>
+          <m:t>A</m:t>
+        </m:r>
+        <m:r>
+          <m:t>C</m:t>
+        </m:r>
+        <m:r>
+          <m:t>V</m:t>
+        </m:r>
+      </m:oMath>
+      <w:r>
+        <w:t xml:space="preserve"> </w:t>
+      </w:r>
+      <w:r>
+        <w:t xml:space="preserve">results when</w:t>
+      </w:r>
+      <w:r>
+        <w:t xml:space="preserve"> </w:t>
+      </w:r>
+      <m:oMath>
+        <m:r>
+          <m:t>R</m:t>
+        </m:r>
+      </m:oMath>
+      <w:r>
+        <w:t xml:space="preserve">=2 with</w:t>
+      </w:r>
+      <w:r>
+        <w:t xml:space="preserve"> </w:t>
+      </w:r>
+      <m:oMath>
+        <m:r>
+          <m:t>A</m:t>
+        </m:r>
+        <m:r>
+          <m:t>C</m:t>
+        </m:r>
+        <m:r>
+          <m:t>V</m:t>
+        </m:r>
+        <m:r>
+          <m:rPr>
+            <m:sty m:val="p"/>
+          </m:rPr>
+          <m:t>=</m:t>
+        </m:r>
+        <m:rad>
+          <m:radPr>
+            <m:degHide m:val="1"/>
+          </m:radPr>
+          <m:deg/>
+          <m:e>
+            <m:r>
+              <m:t>2</m:t>
+            </m:r>
+          </m:e>
+        </m:rad>
+        <m:r>
+          <m:t>A</m:t>
+        </m:r>
+        <m:r>
+          <m:t>P</m:t>
+        </m:r>
+        <m:r>
+          <m:t>E</m:t>
+        </m:r>
+      </m:oMath>
+      <w:r>
+        <w:t xml:space="preserve">. For each publication we recorded the year of publication, the country of the lead author, whether or not</w:t>
+      </w:r>
+      <w:r>
+        <w:t xml:space="preserve"> </w:t>
+      </w:r>
+      <m:oMath>
+        <m:r>
+          <m:t>P</m:t>
+        </m:r>
+        <m:r>
+          <m:t>A</m:t>
+        </m:r>
+      </m:oMath>
+      <w:r>
+        <w:t xml:space="preserve"> </w:t>
+      </w:r>
+      <w:r>
+        <w:t xml:space="preserve">was used alone or with either the</w:t>
+      </w:r>
+      <w:r>
+        <w:t xml:space="preserve"> </w:t>
+      </w:r>
+      <m:oMath>
+        <m:r>
+          <m:t>A</m:t>
+        </m:r>
+        <m:r>
+          <m:t>C</m:t>
+        </m:r>
+        <m:r>
+          <m:t>V</m:t>
+        </m:r>
+      </m:oMath>
+      <w:r>
+        <w:t xml:space="preserve"> </w:t>
+      </w:r>
+      <w:r>
+        <w:t xml:space="preserve">or</w:t>
+      </w:r>
+      <w:r>
+        <w:t xml:space="preserve"> </w:t>
+      </w:r>
+      <m:oMath>
+        <m:r>
+          <m:t>A</m:t>
+        </m:r>
+        <m:r>
+          <m:t>P</m:t>
+        </m:r>
+        <m:r>
+          <m:t>E</m:t>
+        </m:r>
+      </m:oMath>
+      <w:r>
+        <w:t xml:space="preserve"> </w:t>
+      </w:r>
+      <w:r>
+        <w:t xml:space="preserve">(assuming</w:t>
+      </w:r>
+      <w:r>
+        <w:t xml:space="preserve"> </w:t>
+      </w:r>
+      <m:oMath>
+        <m:r>
+          <m:t>P</m:t>
+        </m:r>
+        <m:r>
+          <m:t>A</m:t>
+        </m:r>
+      </m:oMath>
+      <w:r>
+        <w:t xml:space="preserve"> </w:t>
+      </w:r>
+      <w:r>
+        <w:t xml:space="preserve">was used), whether or not the</w:t>
+      </w:r>
+      <w:r>
+        <w:t xml:space="preserve"> </w:t>
+      </w:r>
+      <m:oMath>
+        <m:r>
+          <m:t>A</m:t>
+        </m:r>
+        <m:r>
+          <m:t>C</m:t>
+        </m:r>
+        <m:r>
+          <m:t>V</m:t>
+        </m:r>
+      </m:oMath>
+      <w:r>
+        <w:t xml:space="preserve"> </w:t>
+      </w:r>
+      <w:r>
+        <w:t xml:space="preserve">was used alone or with the</w:t>
+      </w:r>
+      <w:r>
+        <w:t xml:space="preserve"> </w:t>
+      </w:r>
+      <m:oMath>
+        <m:r>
+          <m:t>A</m:t>
+        </m:r>
+        <m:r>
+          <m:t>P</m:t>
+        </m:r>
+        <m:r>
+          <m:t>E</m:t>
+        </m:r>
+      </m:oMath>
+      <w:r>
+        <w:t xml:space="preserve"> </w:t>
+      </w:r>
+      <w:r>
+        <w:t xml:space="preserve">(assuming</w:t>
+      </w:r>
+      <w:r>
+        <w:t xml:space="preserve"> </w:t>
+      </w:r>
+      <m:oMath>
+        <m:r>
+          <m:t>A</m:t>
+        </m:r>
+        <m:r>
+          <m:t>C</m:t>
+        </m:r>
+        <m:r>
+          <m:t>V</m:t>
+        </m:r>
+      </m:oMath>
+      <w:r>
+        <w:t xml:space="preserve"> </w:t>
+      </w:r>
+      <w:r>
+        <w:t xml:space="preserve">was used), whether or not the</w:t>
+      </w:r>
+      <w:r>
+        <w:t xml:space="preserve"> </w:t>
+      </w:r>
+      <m:oMath>
+        <m:r>
+          <m:t>A</m:t>
+        </m:r>
+        <m:r>
+          <m:t>P</m:t>
+        </m:r>
+        <m:r>
+          <m:t>E</m:t>
+        </m:r>
+      </m:oMath>
+      <w:r>
+        <w:t xml:space="preserve"> </w:t>
+      </w:r>
+      <w:r>
+        <w:t xml:space="preserve">was used alone or with the</w:t>
+      </w:r>
+      <w:r>
+        <w:t xml:space="preserve"> </w:t>
+      </w:r>
+      <m:oMath>
+        <m:r>
+          <m:t>A</m:t>
+        </m:r>
+        <m:r>
+          <m:t>C</m:t>
+        </m:r>
+        <m:r>
+          <m:t>V</m:t>
+        </m:r>
+      </m:oMath>
+      <w:r>
+        <w:t xml:space="preserve"> </w:t>
+      </w:r>
+      <w:r>
+        <w:t xml:space="preserve">(assuming</w:t>
+      </w:r>
+      <w:r>
+        <w:t xml:space="preserve"> </w:t>
+      </w:r>
+      <m:oMath>
+        <m:r>
+          <m:t>A</m:t>
+        </m:r>
+        <m:r>
+          <m:t>P</m:t>
+        </m:r>
+        <m:r>
+          <m:t>E</m:t>
+        </m:r>
+      </m:oMath>
+      <w:r>
+        <w:t xml:space="preserve"> </w:t>
+      </w:r>
+      <w:r>
+        <w:t xml:space="preserve">was used), whether or not the authors checked for bias among interpretations of estimated age and, if they checked for bias, which method they used to check for bias (e.g., age-bias plot, symmetry test), and whether or not they checked for a relationship between precision metric values and estimated age.</w:t>
+      </w:r>
+    </w:p>
+    <w:p>
+      <w:pPr>
+        <w:pStyle w:val="BodyText"/>
+      </w:pPr>
+      <w:r>
+        <w:t xml:space="preserve">Tests with categorical response (e.g.,</w:t>
+      </w:r>
+      <w:r>
+        <w:t xml:space="preserve"> </w:t>
+      </w:r>
+      <m:oMath>
+        <m:r>
+          <m:t>R</m:t>
+        </m:r>
+      </m:oMath>
+      <w:r>
+        <w:t xml:space="preserve">) and categorical explanatory (e.g., calcified structure) variables were conducted with a chi-square test with potential post-hoc comparisons made with multiple chi-squares tests for each pair of levels of the explanatory variable using the Benjamini-Holberg-Yekutieli (BHY) false discovery rate method to correct for multiple comparisons</w:t>
+      </w:r>
+      <w:r>
+        <w:t xml:space="preserve"> </w:t>
+      </w:r>
+      <w:r>
+        <w:t xml:space="preserve">(Benjamini and Hochberg 1995; Benjamini and Yekutieli 2001)</w:t>
+      </w:r>
+      <w:r>
+        <w:t xml:space="preserve">. Differences in median values of quantitative response variables (e.g.,</w:t>
+      </w:r>
+      <w:r>
+        <w:t xml:space="preserve"> </w:t>
+      </w:r>
+      <m:oMath>
+        <m:r>
+          <m:t>A</m:t>
+        </m:r>
+        <m:r>
+          <m:t>C</m:t>
+        </m:r>
+        <m:r>
+          <m:t>V</m:t>
+        </m:r>
+      </m:oMath>
+      <w:r>
+        <w:t xml:space="preserve">) among levels of categorical explanatory variables (e.g., calcified structure) were examined with a Kruskal-Wallis test followed by Dunn’s test</w:t>
+      </w:r>
+      <w:r>
+        <w:t xml:space="preserve"> </w:t>
+      </w:r>
+      <w:r>
+        <w:t xml:space="preserve">(Dunn 1961, 1964)</w:t>
+      </w:r>
+      <w:r>
+        <w:t xml:space="preserve"> </w:t>
+      </w:r>
+      <w:r>
+        <w:t xml:space="preserve">using the BHY method for multiple comparisons. Relationships between quantitative response (e.g.,</w:t>
+      </w:r>
+      <w:r>
+        <w:t xml:space="preserve"> </w:t>
+      </w:r>
+      <m:oMath>
+        <m:r>
+          <m:t>A</m:t>
+        </m:r>
+        <m:r>
+          <m:t>C</m:t>
+        </m:r>
+        <m:r>
+          <m:t>V</m:t>
+        </m:r>
+      </m:oMath>
+      <w:r>
+        <w:t xml:space="preserve">) and quantitative explanatory variables (e.g., maximum age) were assessed with a general additive model</w:t>
+      </w:r>
+      <w:r>
+        <w:t xml:space="preserve"> </w:t>
+      </w:r>
+      <w:r>
+        <w:t xml:space="preserve">(Wood 2017)</w:t>
+      </w:r>
+      <w:r>
+        <w:t xml:space="preserve"> </w:t>
+      </w:r>
+      <w:r>
+        <w:t xml:space="preserve">using a smoothing term on the explanatory variable. All analyses were performed in R v4.1.0</w:t>
+      </w:r>
+      <w:r>
+        <w:t xml:space="preserve"> </w:t>
+      </w:r>
+      <w:r>
+        <w:t xml:space="preserve">(R Core Team 2021)</w:t>
+      </w:r>
+      <w:r>
+        <w:t xml:space="preserve"> </w:t>
+      </w:r>
+      <w:r>
+        <w:t xml:space="preserve">using dunnTest() from the FSA v0.9.0 package</w:t>
+      </w:r>
+      <w:r>
+        <w:t xml:space="preserve"> </w:t>
+      </w:r>
+      <w:r>
+        <w:t xml:space="preserve">(Ogle et al. 2021)</w:t>
+      </w:r>
+      <w:r>
+        <w:t xml:space="preserve">, gam() from the mgcv v1.8-36 package</w:t>
+      </w:r>
+      <w:r>
+        <w:t xml:space="preserve"> </w:t>
+      </w:r>
+      <w:r>
+        <w:t xml:space="preserve">(Wood 2017)</w:t>
+      </w:r>
+      <w:r>
+        <w:t xml:space="preserve">, and</w:t>
+      </w:r>
+      <w:r>
+        <w:t xml:space="preserve"> </w:t>
+      </w:r>
+      <m:oMath>
+        <m:r>
+          <m:t>α</m:t>
+        </m:r>
+      </m:oMath>
+      <w:r>
+        <w:t xml:space="preserve">=0.05.</w:t>
       </w:r>
     </w:p>
     <w:p>
@@ -4122,18 +4942,8 @@
         <w:t xml:space="preserve">– XXX</w:t>
       </w:r>
     </w:p>
-    <w:bookmarkStart w:id="32" w:name="will-be-fleshed-out"/>
-    <w:p>
-      <w:pPr>
-        <w:pStyle w:val="Heading8"/>
-      </w:pPr>
-      <w:r>
-        <w:t xml:space="preserve">WILL BE FLESHED OUT</w:t>
-      </w:r>
-    </w:p>
     <w:bookmarkEnd w:id="32"/>
-    <w:bookmarkEnd w:id="33"/>
-    <w:bookmarkStart w:id="36" w:name="aresults"/>
+    <w:bookmarkStart w:id="35" w:name="aresults"/>
     <w:p>
       <w:pPr>
         <w:pStyle w:val="Heading1"/>
@@ -4142,7 +4952,7 @@
         <w:t xml:space="preserve">[A]Results</w:t>
       </w:r>
     </w:p>
-    <w:bookmarkStart w:id="35" w:name="bliterature-review"/>
+    <w:bookmarkStart w:id="34" w:name="bliterature-review"/>
     <w:p>
       <w:pPr>
         <w:pStyle w:val="Heading2"/>
@@ -4156,7 +4966,7 @@
         <w:pStyle w:val="FirstParagraph"/>
       </w:pPr>
       <w:r>
-        <w:t xml:space="preserve">The final literature review data consisted of 1254 individual precision assessments from 383 papers published between 1996 and 2020. The number of papers with precision assessments generally increased over this 25 year period (Figure 1). Otoliths were the most commonly assessed calcified structure (51% of all assessments for Actinopteri), though vertebrae were most commonly assessed among elasmobranchs (82% of all assessments for Elasmobranchii; Figure 2). The number of precision assessments for Actinopteri increased in the late 2000s, primarily due to increased assessments of scales, spines, and fin rays, and then again in the late 2010s due to more otolith assessments (Figure 2). The number of precision assessments for Elasomabranchii was fairly constant over the 25 years, though the assessment of spines increased beginning in the late 2000s (Figure 2). Most assessments were between-readers rather than within-readers, with the exception that 53% of assessments with vertebrae were within-readers (Figure 3). The majority of assessments were between two readings (69%; Figure 4). The percentage of assessments using two readings increased to a peak in the late 2000s and decreased into the 2010s, primarily replaced with assessments among three readings, though assessments with four or more readings were more prevalent in the late 2010s (Figure 4).</w:t>
+        <w:t xml:space="preserve">The results from the literature review consisted of 1256 individual precision assessments from 384 papers published between 1996 and 2020. These results contained assessments for 354 species from 100 families and were reported by lead authors from 40 countries with lead authors from the United States most represented (44.8%; Figure 1).</w:t>
       </w:r>
     </w:p>
     <w:p>
@@ -4164,6 +4974,43 @@
         <w:pStyle w:val="BodyText"/>
       </w:pPr>
       <w:r>
+        <w:t xml:space="preserve">The number of papers with precision assessments generally increased over the 25-year period (Figure 2). Otoliths were the most commonly assessed calcified structure (51% of all assessments for Actinopteri), though vertebrae were most commonly assessed among elasmobranchs (82% of all assessments for Elasmobranchii; Figure 3). The number of precision assessments for Actinopteri increased in the late 2000s, primarily due to increased assessments of scales, spines, and fin rays, and then again in the late 2010s due to more otolith assessments (Figure 3). The number of precision assessments for Elasmobranchii was fairly constant over the 25 years, though the assessment of spines increased beginning in the late 2000s (Figure 3). Most precision assessments were between-interpreters rather than within-interpreters for all calcified structures except vertebrae where only 47% of assessments were between-interpreters (Figure 4). The majority of precision assessments were between two interpretations (69%; Figure 5). The percentage of assessments using two interpretations increased to a peak in the late 2000s and decreased into the 2010s, primarily replaced with assessments among three interpretations, though assessments with four or more interpretations were more prevalent in the late 2010s (Figure 5).</w:t>
+      </w:r>
+    </w:p>
+    <w:p>
+      <w:pPr>
+        <w:pStyle w:val="BodyText"/>
+      </w:pPr>
+      <w:r>
+        <w:t xml:space="preserve">Bias among interpretations was examined for at least one assessment in 45% of publications, with a slight increase from 38% of publications in 1996-2000 to 50% of publications in 2016-2020. Of those publications that examined bias, 72% used an age bias or age difference plot</w:t>
+      </w:r>
+      <w:r>
+        <w:t xml:space="preserve"> </w:t>
+      </w:r>
+      <w:r>
+        <w:t xml:space="preserve">(Campana et al. 1995)</w:t>
+      </w:r>
+      <w:r>
+        <w:t xml:space="preserve"> </w:t>
+      </w:r>
+      <w:r>
+        <w:t xml:space="preserve">and 29% used a symmetry test</w:t>
+      </w:r>
+      <w:r>
+        <w:t xml:space="preserve"> </w:t>
+      </w:r>
+      <w:r>
+        <w:t xml:space="preserve">(Bowker 1948; McBride 2015)</w:t>
+      </w:r>
+      <w:r>
+        <w:t xml:space="preserve">, sometimes together or with various other methods. The relationship between the value of the precision metric and estimated age was mentioned in 11% of publications, though this relationship was not formally tested in nearly all of these publications.</w:t>
+      </w:r>
+    </w:p>
+    <w:p>
+      <w:pPr>
+        <w:pStyle w:val="BodyText"/>
+      </w:pPr>
+      <w:r>
         <w:t xml:space="preserve">The</w:t>
       </w:r>
       <w:r>
@@ -4221,7 +5068,7 @@
         <w:t xml:space="preserve"> </w:t>
       </w:r>
       <w:r>
-        <w:t xml:space="preserve">were used nearly as much (Figure 5). The</w:t>
+        <w:t xml:space="preserve">were also commonly used (Figure 6). The</w:t>
       </w:r>
       <w:r>
         <w:t xml:space="preserve"> </w:t>
@@ -4289,7 +5136,7 @@
         <w:t xml:space="preserve"> </w:t>
       </w:r>
       <w:r>
-        <w:t xml:space="preserve">and, thus, was used rarely by itself (17% of studies that used</w:t>
+        <w:t xml:space="preserve">and, thus, was used rarely by itself (17% of publications that used</w:t>
       </w:r>
       <w:r>
         <w:t xml:space="preserve"> </w:t>
@@ -4343,7 +5190,7 @@
         <w:t xml:space="preserve"> </w:t>
       </w:r>
       <w:r>
-        <w:t xml:space="preserve">were commonly used together with 46% of studies that used</w:t>
+        <w:t xml:space="preserve">were commonly used together with 46% of publications that used</w:t>
       </w:r>
       <w:r>
         <w:t xml:space="preserve"> </w:t>
@@ -4383,7 +5230,7 @@
         <w:t xml:space="preserve"> </w:t>
       </w:r>
       <w:r>
-        <w:t xml:space="preserve">and 58% of studies that used</w:t>
+        <w:t xml:space="preserve">and 58% of publications that used</w:t>
       </w:r>
       <w:r>
         <w:t xml:space="preserve"> </w:t>
@@ -4420,7 +5267,7 @@
         </m:r>
       </m:oMath>
       <w:r>
-        <w:t xml:space="preserve">. The percent of studies that used the</w:t>
+        <w:t xml:space="preserve">. The percent of publications that used the</w:t>
       </w:r>
       <w:r>
         <w:t xml:space="preserve"> </w:t>
@@ -4440,7 +5287,7 @@
         <w:t xml:space="preserve"> </w:t>
       </w:r>
       <w:r>
-        <w:t xml:space="preserve">generally increased from 1996 to 2020, whereas the percent of studies that used the</w:t>
+        <w:t xml:space="preserve">generally increased from 1996 to 2020, whereas the percent of publications that used the</w:t>
       </w:r>
       <w:r>
         <w:t xml:space="preserve"> </w:t>
@@ -4460,7 +5307,7 @@
         <w:t xml:space="preserve"> </w:t>
       </w:r>
       <w:r>
-        <w:t xml:space="preserve">was fairly steady before increasing in the late 2010s (Figure 6). However, the percent of studies that used the</w:t>
+        <w:t xml:space="preserve">was fairly steady before increasing in the late 2010s (Figure 7). However, the percent of publications that used the</w:t>
       </w:r>
       <w:r>
         <w:t xml:space="preserve"> </w:t>
@@ -4500,7 +5347,7 @@
         <w:t xml:space="preserve"> </w:t>
       </w:r>
       <w:r>
-        <w:t xml:space="preserve">declined two approximately 20% from the early to late 2000s and has stayed steady since then (Figure 6). The</w:t>
+        <w:t xml:space="preserve">declined to approximately 20% by the early to late 2000s and has stayed steady since then (Figure 7). The</w:t>
       </w:r>
       <w:r>
         <w:t xml:space="preserve"> </w:t>
@@ -4557,7 +5404,24 @@
         <w:t xml:space="preserve"> </w:t>
       </w:r>
       <w:r>
-        <w:t xml:space="preserve">(Figure 5). The</w:t>
+        <w:t xml:space="preserve">(Figure 6). The</w:t>
+      </w:r>
+      <w:r>
+        <w:t xml:space="preserve"> </w:t>
+      </w:r>
+      <m:oMath>
+        <m:r>
+          <m:t>A</m:t>
+        </m:r>
+        <m:r>
+          <m:t>A</m:t>
+        </m:r>
+        <m:r>
+          <m:t>D</m:t>
+        </m:r>
+      </m:oMath>
+      <w:r>
+        <w:t xml:space="preserve">,</w:t>
       </w:r>
       <w:r>
         <w:t xml:space="preserve"> </w:t>
@@ -4574,10 +5438,7 @@
         </m:r>
       </m:oMath>
       <w:r>
-        <w:t xml:space="preserve"> </w:t>
-      </w:r>
-      <w:r>
-        <w:t xml:space="preserve">and</w:t>
+        <w:t xml:space="preserve">, and</w:t>
       </w:r>
       <w:r>
         <w:t xml:space="preserve"> </w:t>
@@ -4609,27 +5470,7 @@
         <w:t xml:space="preserve"> </w:t>
       </w:r>
       <w:r>
-        <w:t xml:space="preserve">were each used in only one study, and</w:t>
-      </w:r>
-      <w:r>
-        <w:t xml:space="preserve"> </w:t>
-      </w:r>
-      <m:oMath>
-        <m:r>
-          <m:t>A</m:t>
-        </m:r>
-        <m:r>
-          <m:t>A</m:t>
-        </m:r>
-        <m:r>
-          <m:t>D</m:t>
-        </m:r>
-      </m:oMath>
-      <w:r>
-        <w:t xml:space="preserve"> </w:t>
-      </w:r>
-      <w:r>
-        <w:t xml:space="preserve">and</w:t>
+        <w:t xml:space="preserve">were each used in one study, and</w:t>
       </w:r>
       <w:r>
         <w:t xml:space="preserve"> </w:t>
@@ -4661,7 +5502,52 @@
         <w:t xml:space="preserve"> </w:t>
       </w:r>
       <w:r>
-        <w:t xml:space="preserve">were not used in any studies.</w:t>
+        <w:t xml:space="preserve">was not used in any publications.</w:t>
+      </w:r>
+    </w:p>
+    <w:p>
+      <w:pPr>
+        <w:pStyle w:val="BodyText"/>
+      </w:pPr>
+      <w:r>
+        <w:t xml:space="preserve">The distribution of ACV values, including APEs converted to ACVs when</w:t>
+      </w:r>
+      <w:r>
+        <w:t xml:space="preserve"> </w:t>
+      </w:r>
+      <m:oMath>
+        <m:r>
+          <m:t>R</m:t>
+        </m:r>
+      </m:oMath>
+      <w:r>
+        <w:t xml:space="preserve">=2, was strongly right-skewed (Figure 8) with a median of 8.9% and 75% of values between 0 and 13.5%. Median ACV was lowest when otoliths were assessed (6.7%) and highest when scales were assessed (12.2%) though the median ACV for scales was not significantly different than the median ACV for miscellaneous</w:t>
+      </w:r>
+      <w:r>
+        <w:t xml:space="preserve"> </w:t>
+      </w:r>
+      <w:r>
+        <w:t xml:space="preserve">“</w:t>
+      </w:r>
+      <w:r>
+        <w:t xml:space="preserve">other</w:t>
+      </w:r>
+      <w:r>
+        <w:t xml:space="preserve">”</w:t>
+      </w:r>
+      <w:r>
+        <w:t xml:space="preserve"> </w:t>
+      </w:r>
+      <w:r>
+        <w:t xml:space="preserve">structures (Figure 8). The median ACV for finrays, spines, and vertebrae were intermediate between the median ACV of otoliths and scales at 9.2-9.5% (Figure 8).</w:t>
+      </w:r>
+    </w:p>
+    <w:p>
+      <w:pPr>
+        <w:pStyle w:val="BodyText"/>
+      </w:pPr>
+      <w:r>
+        <w:t xml:space="preserve">The effects of various explanatory variables on ACV values were inconsistent among combinations of calcified structure and taxonomic class. For otolith assessments of Actinopteri fish (Figure 9), median ACV was lower for two rather than more than two repeated interpretations (p=0.016), did not differ between between- and within-interpreter comparisons (p=0.739), showed a nonlinear relationship with maximum estimated age (p=0.001) primarily exhibited by a small peak for fish estimated at between approximately 4 and 9 years old, and was not related to the ratio of number of fish examined to range of estimated ages (p=0.247). For scale assessments of Actinopteri fish (Figure 10), median ACV was also lower for two rather than more than two repeated interpretations (p&lt;0.0005), also did not differ between between- and within-interpreter comparisons (p=0.087), also showed a nonlinear relationship with maximum estimated age (p=0.034) but the small peak was later at between approximately 9 and 15 years old, and was generally negatively related to the ratio of number of fish examined to range of estimated ages (p&lt;0.0005). For vertebrae assessments of Elasmobranchii fish (Figure 11), median ACV did not differ between two and more than two repeated interpretations (p=0.367), was lower for within- than between-interpreter comparisons (p=0.011), and was not significantly related to maximum estimated age (p=0.233) or the ratio of number of fish examined to range of estimated ages (p=0.632). Median ACV did not differ due to preparation methods for otoliths of Actinopteri (i.e., among whole, cracked, and ground or sectioned; p=0.094) or for vertebrae of Elasmobranchii (i.e., between whole and ground or sectioned; p=0.861).</w:t>
       </w:r>
     </w:p>
     <w:p>
@@ -4682,7 +5568,7 @@
         <w:t xml:space="preserve">– XXX</w:t>
       </w:r>
     </w:p>
-    <w:bookmarkStart w:id="34" w:name="will-be-fleshed-out-1"/>
+    <w:bookmarkStart w:id="33" w:name="will-be-fleshed-out"/>
     <w:p>
       <w:pPr>
         <w:pStyle w:val="Heading8"/>
@@ -4691,71 +5577,139 @@
         <w:t xml:space="preserve">WILL BE FLESHED OUT</w:t>
       </w:r>
     </w:p>
+    <w:bookmarkEnd w:id="33"/>
     <w:bookmarkEnd w:id="34"/>
     <w:bookmarkEnd w:id="35"/>
+    <w:bookmarkStart w:id="38" w:name="adiscussion"/>
+    <w:p>
+      <w:pPr>
+        <w:pStyle w:val="Heading1"/>
+      </w:pPr>
+      <w:r>
+        <w:t xml:space="preserve">[A]Discussion</w:t>
+      </w:r>
+    </w:p>
+    <w:bookmarkStart w:id="37" w:name="bsubsection"/>
+    <w:p>
+      <w:pPr>
+        <w:pStyle w:val="Heading2"/>
+      </w:pPr>
+      <w:r>
+        <w:t xml:space="preserve">[B]Subsection</w:t>
+      </w:r>
+    </w:p>
+    <w:bookmarkStart w:id="36" w:name="will-be-fleshed-out-1"/>
+    <w:p>
+      <w:pPr>
+        <w:pStyle w:val="Heading8"/>
+      </w:pPr>
+      <w:r>
+        <w:t xml:space="preserve">WILL BE FLESHED OUT</w:t>
+      </w:r>
+    </w:p>
+    <w:p>
+      <w:pPr>
+        <w:pStyle w:val="FirstParagraph"/>
+      </w:pPr>
+      <w:r>
+        <w:t xml:space="preserve">Don’t lose this comment from Gordy … Just a thought - may be interesting to note the findings of Albequerque et al. 2019 here or elsewhere - where precision (APE) was linearly correlated with latitude in Micropogonias furnieri. This may need backing from other studies though.</w:t>
+      </w:r>
+    </w:p>
     <w:bookmarkEnd w:id="36"/>
-    <w:bookmarkStart w:id="39" w:name="adiscussion"/>
-    <w:p>
-      <w:pPr>
-        <w:pStyle w:val="Heading1"/>
-      </w:pPr>
-      <w:r>
-        <w:t xml:space="preserve">[A]Discussion</w:t>
-      </w:r>
-    </w:p>
-    <w:bookmarkStart w:id="38" w:name="bsubsection"/>
-    <w:p>
-      <w:pPr>
-        <w:pStyle w:val="Heading2"/>
-      </w:pPr>
-      <w:r>
-        <w:t xml:space="preserve">[B]Subsection</w:t>
-      </w:r>
-    </w:p>
-    <w:bookmarkStart w:id="37" w:name="will-be-fleshed-out-2"/>
-    <w:p>
-      <w:pPr>
-        <w:pStyle w:val="Heading8"/>
-      </w:pPr>
-      <w:r>
-        <w:t xml:space="preserve">WILL BE FLESHED OUT</w:t>
-      </w:r>
-    </w:p>
     <w:bookmarkEnd w:id="37"/>
     <w:bookmarkEnd w:id="38"/>
+    <w:bookmarkStart w:id="40" w:name="aacknowledgments"/>
+    <w:p>
+      <w:pPr>
+        <w:pStyle w:val="Heading1"/>
+      </w:pPr>
+      <w:r>
+        <w:t xml:space="preserve">[A]Acknowledgments</w:t>
+      </w:r>
+    </w:p>
+    <w:bookmarkStart w:id="39" w:name="will-be-fleshed-out-2"/>
+    <w:p>
+      <w:pPr>
+        <w:pStyle w:val="Heading8"/>
+      </w:pPr>
+      <w:r>
+        <w:t xml:space="preserve">WILL BE FLESHED OUT</w:t>
+      </w:r>
+    </w:p>
     <w:bookmarkEnd w:id="39"/>
-    <w:bookmarkStart w:id="41" w:name="aacknowledgments"/>
+    <w:bookmarkEnd w:id="40"/>
+    <w:bookmarkStart w:id="52" w:name="figures"/>
     <w:p>
       <w:pPr>
         <w:pStyle w:val="Heading1"/>
       </w:pPr>
       <w:r>
-        <w:t xml:space="preserve">[A]Acknowledgments</w:t>
-      </w:r>
-    </w:p>
-    <w:bookmarkStart w:id="40" w:name="will-be-fleshed-out-3"/>
-    <w:p>
-      <w:pPr>
-        <w:pStyle w:val="Heading8"/>
-      </w:pPr>
-      <w:r>
-        <w:t xml:space="preserve">WILL BE FLESHED OUT</w:t>
-      </w:r>
-    </w:p>
-    <w:bookmarkEnd w:id="40"/>
-    <w:bookmarkEnd w:id="41"/>
-    <w:bookmarkStart w:id="49" w:name="figures"/>
-    <w:p>
-      <w:pPr>
-        <w:pStyle w:val="Heading1"/>
-      </w:pPr>
-      <w:r>
         <w:t xml:space="preserve">Figures</w:t>
       </w:r>
     </w:p>
     <w:p>
       <w:pPr>
         <w:pStyle w:val="FirstParagraph"/>
+      </w:pPr>
+      <w:r>
+        <w:drawing>
+          <wp:inline>
+            <wp:extent cx="3349591" cy="3349591"/>
+            <wp:effectExtent b="0" l="0" r="0" t="0"/>
+            <wp:docPr descr="" title="" id="1" name="Picture"/>
+            <a:graphic>
+              <a:graphicData uri="http://schemas.openxmlformats.org/drawingml/2006/picture">
+                <pic:pic>
+                  <pic:nvPicPr>
+                    <pic:cNvPr descr="Ogleetal_PrecisionMetrics_v1_files/figure-docx/Figure_n_by_continent-1.png" id="0" name="Picture"/>
+                    <pic:cNvPicPr>
+                      <a:picLocks noChangeArrowheads="1" noChangeAspect="1"/>
+                    </pic:cNvPicPr>
+                  </pic:nvPicPr>
+                  <pic:blipFill>
+                    <a:blip r:embed="rId41"/>
+                    <a:stretch>
+                      <a:fillRect/>
+                    </a:stretch>
+                  </pic:blipFill>
+                  <pic:spPr bwMode="auto">
+                    <a:xfrm>
+                      <a:off x="0" y="0"/>
+                      <a:ext cx="3349591" cy="3349591"/>
+                    </a:xfrm>
+                    <a:prstGeom prst="rect">
+                      <a:avLst/>
+                    </a:prstGeom>
+                    <a:noFill/>
+                    <a:ln w="9525">
+                      <a:noFill/>
+                      <a:headEnd/>
+                      <a:tailEnd/>
+                    </a:ln>
+                  </pic:spPr>
+                </pic:pic>
+              </a:graphicData>
+            </a:graphic>
+          </wp:inline>
+        </w:drawing>
+      </w:r>
+    </w:p>
+    <w:p>
+      <w:pPr>
+        <w:pStyle w:val="BodyText"/>
+      </w:pPr>
+      <w:r>
+        <w:t xml:space="preserve">Figure 1. Number of publications in the literature review by the leaad author’s home continent. North American publications with lead authors from the USA are highlighted.</w:t>
+      </w:r>
+    </w:p>
+    <w:p>
+      <w:r>
+        <w:br w:type="page"/>
+      </w:r>
+    </w:p>
+    <w:p>
+      <w:pPr>
+        <w:pStyle w:val="BodyText"/>
       </w:pPr>
       <w:r>
         <w:drawing>
@@ -4805,7 +5759,7 @@
         <w:pStyle w:val="BodyText"/>
       </w:pPr>
       <w:r>
-        <w:t xml:space="preserve">Figure 1</w:t>
+        <w:t xml:space="preserve">Figure 2. Number of individual assessments and number of publications with precision assessments used in the literature review by year from 1996-2020. Total number of assessments and publications are also shown for five-year periods.</w:t>
       </w:r>
     </w:p>
     <w:p>
@@ -4865,7 +5819,7 @@
         <w:pStyle w:val="BodyText"/>
       </w:pPr>
       <w:r>
-        <w:t xml:space="preserve">Figure 2</w:t>
+        <w:t xml:space="preserve">Figure 3. Number of individual precision assessments by primary calcified structure type separated by major taxonomic class (A) and further separated by five-year periods (B). Six assessments for Holocephali and ten assessments for Petromyzonti are not included.</w:t>
       </w:r>
     </w:p>
     <w:p>
@@ -4925,7 +5879,7 @@
         <w:pStyle w:val="BodyText"/>
       </w:pPr>
       <w:r>
-        <w:t xml:space="preserve">Figure 3</w:t>
+        <w:t xml:space="preserve">Figure 4. Percentage of individual precision assessments within calcified structure types that were within-interpreter assessments. Structures with the same letters have statistically equal percent of within-interpreter assessments. Overall sample size for each structure is shown above the bars. Eight observations that combined within- and between-interpreter assessments are not included.</w:t>
       </w:r>
     </w:p>
     <w:p>
@@ -4985,7 +5939,18 @@
         <w:pStyle w:val="BodyText"/>
       </w:pPr>
       <w:r>
-        <w:t xml:space="preserve">Figure 4</w:t>
+        <w:t xml:space="preserve">Figure 5. Number of individual precision assessments by the number of repeat interpretations (A) and further separated by five-year period (B). The maximum number of repeated interpretations was</w:t>
+      </w:r>
+      <w:r>
+        <w:t xml:space="preserve"> </w:t>
+      </w:r>
+      <m:oMath>
+        <m:r>
+          <m:t>R</m:t>
+        </m:r>
+      </m:oMath>
+      <w:r>
+        <w:t xml:space="preserve">=9.</w:t>
       </w:r>
     </w:p>
     <w:p>
@@ -5045,7 +6010,69 @@
         <w:pStyle w:val="BodyText"/>
       </w:pPr>
       <w:r>
-        <w:t xml:space="preserve">Figure 5</w:t>
+        <w:t xml:space="preserve">Figure 6. Number of publications that used each of the main precision metrics (A) and the percentage of publications using each metric separated by how the metric was used relative to the other main metrics (B). Note that</w:t>
+      </w:r>
+      <w:r>
+        <w:t xml:space="preserve"> </w:t>
+      </w:r>
+      <m:oMath>
+        <m:r>
+          <m:t>P</m:t>
+        </m:r>
+        <m:r>
+          <m:t>A</m:t>
+        </m:r>
+      </m:oMath>
+      <w:r>
+        <w:t xml:space="preserve">=Percent Agreement,</w:t>
+      </w:r>
+      <w:r>
+        <w:t xml:space="preserve"> </w:t>
+      </w:r>
+      <m:oMath>
+        <m:r>
+          <m:t>A</m:t>
+        </m:r>
+        <m:r>
+          <m:t>C</m:t>
+        </m:r>
+        <m:r>
+          <m:t>V</m:t>
+        </m:r>
+      </m:oMath>
+      <w:r>
+        <w:t xml:space="preserve">=Average Coefficient of Variation,</w:t>
+      </w:r>
+      <w:r>
+        <w:t xml:space="preserve"> </w:t>
+      </w:r>
+      <m:oMath>
+        <m:r>
+          <m:t>A</m:t>
+        </m:r>
+        <m:r>
+          <m:t>P</m:t>
+        </m:r>
+        <m:r>
+          <m:t>E</m:t>
+        </m:r>
+      </m:oMath>
+      <w:r>
+        <w:t xml:space="preserve">=Average Percent Error,</w:t>
+      </w:r>
+      <w:r>
+        <w:t xml:space="preserve"> </w:t>
+      </w:r>
+      <m:oMath>
+        <m:r>
+          <m:t>A</m:t>
+        </m:r>
+        <m:r>
+          <m:t>D</m:t>
+        </m:r>
+      </m:oMath>
+      <w:r>
+        <w:t xml:space="preserve">=Average Index of Precision.</w:t>
       </w:r>
     </w:p>
     <w:p>
@@ -5105,7 +6132,75 @@
         <w:pStyle w:val="BodyText"/>
       </w:pPr>
       <w:r>
-        <w:t xml:space="preserve">Figure 6</w:t>
+        <w:t xml:space="preserve">Figure 7. Percentage of publications that used the Average Coefficient of Variation (</w:t>
+      </w:r>
+      <m:oMath>
+        <m:r>
+          <m:t>A</m:t>
+        </m:r>
+        <m:r>
+          <m:t>C</m:t>
+        </m:r>
+        <m:r>
+          <m:t>V</m:t>
+        </m:r>
+      </m:oMath>
+      <w:r>
+        <w:t xml:space="preserve">), Average Percent Error (</w:t>
+      </w:r>
+      <m:oMath>
+        <m:r>
+          <m:t>A</m:t>
+        </m:r>
+        <m:r>
+          <m:t>P</m:t>
+        </m:r>
+        <m:r>
+          <m:t>E</m:t>
+        </m:r>
+      </m:oMath>
+      <w:r>
+        <w:t xml:space="preserve">), or the</w:t>
+      </w:r>
+      <w:r>
+        <w:t xml:space="preserve"> </w:t>
+      </w:r>
+      <m:oMath>
+        <m:r>
+          <m:t>A</m:t>
+        </m:r>
+        <m:r>
+          <m:t>P</m:t>
+        </m:r>
+        <m:r>
+          <m:t>E</m:t>
+        </m:r>
+      </m:oMath>
+      <w:r>
+        <w:t xml:space="preserve"> </w:t>
+      </w:r>
+      <w:r>
+        <w:t xml:space="preserve">alone without also using the</w:t>
+      </w:r>
+      <w:r>
+        <w:t xml:space="preserve"> </w:t>
+      </w:r>
+      <m:oMath>
+        <m:r>
+          <m:t>A</m:t>
+        </m:r>
+        <m:r>
+          <m:t>C</m:t>
+        </m:r>
+        <m:r>
+          <m:t>V</m:t>
+        </m:r>
+      </m:oMath>
+      <w:r>
+        <w:t xml:space="preserve"> </w:t>
+      </w:r>
+      <w:r>
+        <w:t xml:space="preserve">by five-year period.</w:t>
       </w:r>
     </w:p>
     <w:p>
@@ -5165,7 +6260,83 @@
         <w:pStyle w:val="BodyText"/>
       </w:pPr>
       <w:r>
-        <w:t xml:space="preserve">Figure 7</w:t>
+        <w:t xml:space="preserve">Figure 8. Density distribution and individual values (vertical marks) of Average Coefficient of Variation (</w:t>
+      </w:r>
+      <m:oMath>
+        <m:r>
+          <m:t>A</m:t>
+        </m:r>
+        <m:r>
+          <m:t>C</m:t>
+        </m:r>
+        <m:r>
+          <m:t>V</m:t>
+        </m:r>
+      </m:oMath>
+      <w:r>
+        <w:t xml:space="preserve">) values for all assessments (A) and for assessments by main calcified structure type (B). The median value is shown and marked with a triangle. The inter-quartile range (first to third quartile) is shown by the black horizontal bar. Calcified structures with different letters have significantly different medians. These</w:t>
+      </w:r>
+      <w:r>
+        <w:t xml:space="preserve"> </w:t>
+      </w:r>
+      <m:oMath>
+        <m:r>
+          <m:t>A</m:t>
+        </m:r>
+        <m:r>
+          <m:t>C</m:t>
+        </m:r>
+        <m:r>
+          <m:t>V</m:t>
+        </m:r>
+      </m:oMath>
+      <w:r>
+        <w:t xml:space="preserve"> </w:t>
+      </w:r>
+      <w:r>
+        <w:t xml:space="preserve">values include all Average Percent Error (</w:t>
+      </w:r>
+      <m:oMath>
+        <m:r>
+          <m:t>A</m:t>
+        </m:r>
+        <m:r>
+          <m:t>P</m:t>
+        </m:r>
+        <m:r>
+          <m:t>E</m:t>
+        </m:r>
+      </m:oMath>
+      <w:r>
+        <w:t xml:space="preserve">) values for two interpretations (</w:t>
+      </w:r>
+      <m:oMath>
+        <m:r>
+          <m:t>R</m:t>
+        </m:r>
+      </m:oMath>
+      <w:r>
+        <w:t xml:space="preserve">=2) converted to</w:t>
+      </w:r>
+      <w:r>
+        <w:t xml:space="preserve"> </w:t>
+      </w:r>
+      <m:oMath>
+        <m:r>
+          <m:t>A</m:t>
+        </m:r>
+        <m:r>
+          <m:t>C</m:t>
+        </m:r>
+        <m:r>
+          <m:t>V</m:t>
+        </m:r>
+      </m:oMath>
+      <w:r>
+        <w:t xml:space="preserve"> </w:t>
+      </w:r>
+      <w:r>
+        <w:t xml:space="preserve">values.</w:t>
       </w:r>
     </w:p>
     <w:p>
@@ -5173,274 +6344,359 @@
         <w:br w:type="page"/>
       </w:r>
     </w:p>
-    <w:bookmarkEnd w:id="49"/>
-    <w:bookmarkStart w:id="50" w:name="figure-captions"/>
+    <w:p>
+      <w:pPr>
+        <w:pStyle w:val="BodyText"/>
+      </w:pPr>
+      <w:r>
+        <w:drawing>
+          <wp:inline>
+            <wp:extent cx="6699183" cy="5024387"/>
+            <wp:effectExtent b="0" l="0" r="0" t="0"/>
+            <wp:docPr descr="" title="" id="1" name="Picture"/>
+            <a:graphic>
+              <a:graphicData uri="http://schemas.openxmlformats.org/drawingml/2006/picture">
+                <pic:pic>
+                  <pic:nvPicPr>
+                    <pic:cNvPr descr="Ogleetal_PrecisionMetrics_v1_files/figure-docx/Figure_ACV_Comps_AO-1.png" id="0" name="Picture"/>
+                    <pic:cNvPicPr>
+                      <a:picLocks noChangeArrowheads="1" noChangeAspect="1"/>
+                    </pic:cNvPicPr>
+                  </pic:nvPicPr>
+                  <pic:blipFill>
+                    <a:blip r:embed="rId49"/>
+                    <a:stretch>
+                      <a:fillRect/>
+                    </a:stretch>
+                  </pic:blipFill>
+                  <pic:spPr bwMode="auto">
+                    <a:xfrm>
+                      <a:off x="0" y="0"/>
+                      <a:ext cx="6699183" cy="5024387"/>
+                    </a:xfrm>
+                    <a:prstGeom prst="rect">
+                      <a:avLst/>
+                    </a:prstGeom>
+                    <a:noFill/>
+                    <a:ln w="9525">
+                      <a:noFill/>
+                      <a:headEnd/>
+                      <a:tailEnd/>
+                    </a:ln>
+                  </pic:spPr>
+                </pic:pic>
+              </a:graphicData>
+            </a:graphic>
+          </wp:inline>
+        </w:drawing>
+      </w:r>
+    </w:p>
+    <w:p>
+      <w:pPr>
+        <w:pStyle w:val="BodyText"/>
+      </w:pPr>
+      <w:r>
+        <w:t xml:space="preserve">Figure 9. Density distribution and individual values (vertical marks) of Average Coefficient of Variation (</w:t>
+      </w:r>
+      <m:oMath>
+        <m:r>
+          <m:t>A</m:t>
+        </m:r>
+        <m:r>
+          <m:t>C</m:t>
+        </m:r>
+        <m:r>
+          <m:t>V</m:t>
+        </m:r>
+      </m:oMath>
+      <w:r>
+        <w:t xml:space="preserve">) values for all assessments by number of repeated interpretations (A) and comparison type (B), and the relationship between</w:t>
+      </w:r>
+      <w:r>
+        <w:t xml:space="preserve"> </w:t>
+      </w:r>
+      <m:oMath>
+        <m:r>
+          <m:t>A</m:t>
+        </m:r>
+        <m:r>
+          <m:t>C</m:t>
+        </m:r>
+        <m:r>
+          <m:t>V</m:t>
+        </m:r>
+      </m:oMath>
+      <w:r>
+        <w:t xml:space="preserve"> </w:t>
+      </w:r>
+      <w:r>
+        <w:t xml:space="preserve">and maximum estimated age (C) and sample size (D) for otoliths of Actinopteri. The median</w:t>
+      </w:r>
+      <w:r>
+        <w:t xml:space="preserve"> </w:t>
+      </w:r>
+      <m:oMath>
+        <m:r>
+          <m:t>A</m:t>
+        </m:r>
+        <m:r>
+          <m:t>C</m:t>
+        </m:r>
+        <m:r>
+          <m:t>V</m:t>
+        </m:r>
+      </m:oMath>
+      <w:r>
+        <w:t xml:space="preserve"> </w:t>
+      </w:r>
+      <w:r>
+        <w:t xml:space="preserve">value is shown and marked with a triangle and the inter-quartile range (first to third quartile) is shown by the black horizontal bar in panels A and B. Assessments with different letters in the same panel have significantly different medians. The significance of the GAM smoother is shown in panels C and D. Estimated ages less than 3 and number of structures examined less than 20 were excluded from the respective GAM models and are marked with asterisks. A log scale is used for the x-axis in panels C and D.</w:t>
+      </w:r>
+    </w:p>
+    <w:p>
+      <w:r>
+        <w:br w:type="page"/>
+      </w:r>
+    </w:p>
+    <w:p>
+      <w:pPr>
+        <w:pStyle w:val="BodyText"/>
+      </w:pPr>
+      <w:r>
+        <w:drawing>
+          <wp:inline>
+            <wp:extent cx="6699183" cy="5024387"/>
+            <wp:effectExtent b="0" l="0" r="0" t="0"/>
+            <wp:docPr descr="" title="" id="1" name="Picture"/>
+            <a:graphic>
+              <a:graphicData uri="http://schemas.openxmlformats.org/drawingml/2006/picture">
+                <pic:pic>
+                  <pic:nvPicPr>
+                    <pic:cNvPr descr="Ogleetal_PrecisionMetrics_v1_files/figure-docx/Figure_ACV_Comps_AS-1.png" id="0" name="Picture"/>
+                    <pic:cNvPicPr>
+                      <a:picLocks noChangeArrowheads="1" noChangeAspect="1"/>
+                    </pic:cNvPicPr>
+                  </pic:nvPicPr>
+                  <pic:blipFill>
+                    <a:blip r:embed="rId50"/>
+                    <a:stretch>
+                      <a:fillRect/>
+                    </a:stretch>
+                  </pic:blipFill>
+                  <pic:spPr bwMode="auto">
+                    <a:xfrm>
+                      <a:off x="0" y="0"/>
+                      <a:ext cx="6699183" cy="5024387"/>
+                    </a:xfrm>
+                    <a:prstGeom prst="rect">
+                      <a:avLst/>
+                    </a:prstGeom>
+                    <a:noFill/>
+                    <a:ln w="9525">
+                      <a:noFill/>
+                      <a:headEnd/>
+                      <a:tailEnd/>
+                    </a:ln>
+                  </pic:spPr>
+                </pic:pic>
+              </a:graphicData>
+            </a:graphic>
+          </wp:inline>
+        </w:drawing>
+      </w:r>
+    </w:p>
+    <w:p>
+      <w:pPr>
+        <w:pStyle w:val="BodyText"/>
+      </w:pPr>
+      <w:r>
+        <w:t xml:space="preserve">Figure 10. Density distribution and individual values (vertical marks) of Average Coefficient of Variation (</w:t>
+      </w:r>
+      <m:oMath>
+        <m:r>
+          <m:t>A</m:t>
+        </m:r>
+        <m:r>
+          <m:t>C</m:t>
+        </m:r>
+        <m:r>
+          <m:t>V</m:t>
+        </m:r>
+      </m:oMath>
+      <w:r>
+        <w:t xml:space="preserve">) values for all assessments by number of repeated interpretations (A) and comparison type (B), and the relationship between</w:t>
+      </w:r>
+      <w:r>
+        <w:t xml:space="preserve"> </w:t>
+      </w:r>
+      <m:oMath>
+        <m:r>
+          <m:t>A</m:t>
+        </m:r>
+        <m:r>
+          <m:t>C</m:t>
+        </m:r>
+        <m:r>
+          <m:t>V</m:t>
+        </m:r>
+      </m:oMath>
+      <w:r>
+        <w:t xml:space="preserve"> </w:t>
+      </w:r>
+      <w:r>
+        <w:t xml:space="preserve">and maximum estimated age (C) and sample size (D) for scales of Actinopteri. The median</w:t>
+      </w:r>
+      <w:r>
+        <w:t xml:space="preserve"> </w:t>
+      </w:r>
+      <m:oMath>
+        <m:r>
+          <m:t>A</m:t>
+        </m:r>
+        <m:r>
+          <m:t>C</m:t>
+        </m:r>
+        <m:r>
+          <m:t>V</m:t>
+        </m:r>
+      </m:oMath>
+      <w:r>
+        <w:t xml:space="preserve"> </w:t>
+      </w:r>
+      <w:r>
+        <w:t xml:space="preserve">value is shown and marked with a triangle and the inter-quartile range (first to third quartile) is shown by the black horizontal bar in panels A and B. Assessments with different letters in the same panel have significantly different medians. The significance of the GAM smoother is shown in panels C and D. Estimated ages less than 3 and number of structures examined less than 20 were excluded from the respective GAM models and are marked with asterisks. A log scale is used for the x-axis in panels C and D.</w:t>
+      </w:r>
+    </w:p>
+    <w:p>
+      <w:r>
+        <w:br w:type="page"/>
+      </w:r>
+    </w:p>
+    <w:p>
+      <w:pPr>
+        <w:pStyle w:val="BodyText"/>
+      </w:pPr>
+      <w:r>
+        <w:drawing>
+          <wp:inline>
+            <wp:extent cx="6699183" cy="5024387"/>
+            <wp:effectExtent b="0" l="0" r="0" t="0"/>
+            <wp:docPr descr="" title="" id="1" name="Picture"/>
+            <a:graphic>
+              <a:graphicData uri="http://schemas.openxmlformats.org/drawingml/2006/picture">
+                <pic:pic>
+                  <pic:nvPicPr>
+                    <pic:cNvPr descr="Ogleetal_PrecisionMetrics_v1_files/figure-docx/Figure_ACV_Comps_EV-1.png" id="0" name="Picture"/>
+                    <pic:cNvPicPr>
+                      <a:picLocks noChangeArrowheads="1" noChangeAspect="1"/>
+                    </pic:cNvPicPr>
+                  </pic:nvPicPr>
+                  <pic:blipFill>
+                    <a:blip r:embed="rId51"/>
+                    <a:stretch>
+                      <a:fillRect/>
+                    </a:stretch>
+                  </pic:blipFill>
+                  <pic:spPr bwMode="auto">
+                    <a:xfrm>
+                      <a:off x="0" y="0"/>
+                      <a:ext cx="6699183" cy="5024387"/>
+                    </a:xfrm>
+                    <a:prstGeom prst="rect">
+                      <a:avLst/>
+                    </a:prstGeom>
+                    <a:noFill/>
+                    <a:ln w="9525">
+                      <a:noFill/>
+                      <a:headEnd/>
+                      <a:tailEnd/>
+                    </a:ln>
+                  </pic:spPr>
+                </pic:pic>
+              </a:graphicData>
+            </a:graphic>
+          </wp:inline>
+        </w:drawing>
+      </w:r>
+    </w:p>
+    <w:p>
+      <w:pPr>
+        <w:pStyle w:val="BodyText"/>
+      </w:pPr>
+      <w:r>
+        <w:t xml:space="preserve">Figure 11. Density distribution and individual values (vertical marks) of Average Coefficient of Variation (</w:t>
+      </w:r>
+      <m:oMath>
+        <m:r>
+          <m:t>A</m:t>
+        </m:r>
+        <m:r>
+          <m:t>C</m:t>
+        </m:r>
+        <m:r>
+          <m:t>V</m:t>
+        </m:r>
+      </m:oMath>
+      <w:r>
+        <w:t xml:space="preserve">) values for all assessments by number of repeated interpretations (A) and comparison type (B), and the relationship between</w:t>
+      </w:r>
+      <w:r>
+        <w:t xml:space="preserve"> </w:t>
+      </w:r>
+      <m:oMath>
+        <m:r>
+          <m:t>A</m:t>
+        </m:r>
+        <m:r>
+          <m:t>C</m:t>
+        </m:r>
+        <m:r>
+          <m:t>V</m:t>
+        </m:r>
+      </m:oMath>
+      <w:r>
+        <w:t xml:space="preserve"> </w:t>
+      </w:r>
+      <w:r>
+        <w:t xml:space="preserve">and maximum estimated age (C) and sample size (D) for vertebrae of Elasmobranchii. The median</w:t>
+      </w:r>
+      <w:r>
+        <w:t xml:space="preserve"> </w:t>
+      </w:r>
+      <m:oMath>
+        <m:r>
+          <m:t>A</m:t>
+        </m:r>
+        <m:r>
+          <m:t>C</m:t>
+        </m:r>
+        <m:r>
+          <m:t>V</m:t>
+        </m:r>
+      </m:oMath>
+      <w:r>
+        <w:t xml:space="preserve"> </w:t>
+      </w:r>
+      <w:r>
+        <w:t xml:space="preserve">value is shown and marked with a triangle and the inter-quartile range (first to third quartile) is shown by the black horizontal bar in panels A and B. Assessments with different letters in the same panel have significantly different medians. The significance of the GAM smoother is shown in panels C and D. Number of structures examined less than 20 were excluded from the respective GAM models and are marked with asterisks. A log scale is used for the x-axis in panels C and D.</w:t>
+      </w:r>
+    </w:p>
+    <w:p>
+      <w:r>
+        <w:br w:type="page"/>
+      </w:r>
+    </w:p>
+    <w:bookmarkEnd w:id="52"/>
+    <w:bookmarkStart w:id="93" w:name="areferences"/>
     <w:p>
       <w:pPr>
         <w:pStyle w:val="Heading1"/>
       </w:pPr>
       <w:r>
-        <w:t xml:space="preserve">Figure Captions</w:t>
-      </w:r>
-    </w:p>
-    <w:p>
-      <w:pPr>
-        <w:pStyle w:val="FirstParagraph"/>
-      </w:pPr>
-      <w:r>
-        <w:t xml:space="preserve">Figure 1. Number of individual assessments and number of publications with precision assessments by year from 1996-2020 used in the literature review. Total number of assessments and publications are also shown for five year periods.</w:t>
-      </w:r>
-    </w:p>
-    <w:p>
-      <w:pPr>
-        <w:pStyle w:val="BodyText"/>
-      </w:pPr>
-      <w:r>
-        <w:t xml:space="preserve">Figure 2. Number of individual precision assessments by primary calcified structure types separated by major taxonomic class (Left) and further separated by five year periods (Right). Six and ten assessments for Holocephali and Petromyzonti are not included.</w:t>
-      </w:r>
-    </w:p>
-    <w:p>
-      <w:pPr>
-        <w:pStyle w:val="BodyText"/>
-      </w:pPr>
-      <w:r>
-        <w:t xml:space="preserve">Figure 3. Percentage of individual precision assessments within calcified structure types that were within-reader assessments. Structures with the same letters have statistically equal percent of within-reader assessments. Overall sample size for each structure is shown above the bars. Eight observations that combined within- and between-reader assessments are not included.</w:t>
-      </w:r>
-    </w:p>
-    <w:p>
-      <w:pPr>
-        <w:pStyle w:val="BodyText"/>
-      </w:pPr>
-      <w:r>
-        <w:t xml:space="preserve">Figure 4. Number of individual precision assessments by the number of repeated readings (Left) and further separated by five year period (Right) . The maximum number of repeated readings was R=9.</w:t>
-      </w:r>
-    </w:p>
-    <w:p>
-      <w:pPr>
-        <w:pStyle w:val="BodyText"/>
-      </w:pPr>
-      <w:r>
-        <w:t xml:space="preserve">Figure 5. Number of studies that used each of the main precision metrics (Left) and the percentage of studies using each metric separated by how the metric was used relative to the other main metrics (Right). Note that</w:t>
-      </w:r>
-      <w:r>
-        <w:t xml:space="preserve"> </w:t>
-      </w:r>
-      <m:oMath>
-        <m:r>
-          <m:t>P</m:t>
-        </m:r>
-        <m:r>
-          <m:t>A</m:t>
-        </m:r>
-      </m:oMath>
-      <w:r>
-        <w:t xml:space="preserve">=Percent Agreement,</w:t>
-      </w:r>
-      <w:r>
-        <w:t xml:space="preserve"> </w:t>
-      </w:r>
-      <m:oMath>
-        <m:r>
-          <m:t>A</m:t>
-        </m:r>
-        <m:r>
-          <m:t>C</m:t>
-        </m:r>
-        <m:r>
-          <m:t>V</m:t>
-        </m:r>
-      </m:oMath>
-      <w:r>
-        <w:t xml:space="preserve">=Average Coefficient of Variation,</w:t>
-      </w:r>
-      <w:r>
-        <w:t xml:space="preserve"> </w:t>
-      </w:r>
-      <m:oMath>
-        <m:r>
-          <m:t>A</m:t>
-        </m:r>
-        <m:r>
-          <m:t>P</m:t>
-        </m:r>
-        <m:r>
-          <m:t>E</m:t>
-        </m:r>
-      </m:oMath>
-      <w:r>
-        <w:t xml:space="preserve">=Average Percent Error,</w:t>
-      </w:r>
-      <w:r>
-        <w:t xml:space="preserve"> </w:t>
-      </w:r>
-      <m:oMath>
-        <m:r>
-          <m:t>A</m:t>
-        </m:r>
-        <m:r>
-          <m:t>D</m:t>
-        </m:r>
-      </m:oMath>
-      <w:r>
-        <w:t xml:space="preserve">=Average Index of Precisions.</w:t>
-      </w:r>
-    </w:p>
-    <w:p>
-      <w:pPr>
-        <w:pStyle w:val="BodyText"/>
-      </w:pPr>
-      <w:r>
-        <w:t xml:space="preserve">Figure 6. Percentage of studies that used the Average Coefficient of Variation (</w:t>
-      </w:r>
-      <m:oMath>
-        <m:r>
-          <m:t>A</m:t>
-        </m:r>
-        <m:r>
-          <m:t>C</m:t>
-        </m:r>
-        <m:r>
-          <m:t>V</m:t>
-        </m:r>
-      </m:oMath>
-      <w:r>
-        <w:t xml:space="preserve">), Average Percent Error (</w:t>
-      </w:r>
-      <m:oMath>
-        <m:r>
-          <m:t>A</m:t>
-        </m:r>
-        <m:r>
-          <m:t>P</m:t>
-        </m:r>
-        <m:r>
-          <m:t>E</m:t>
-        </m:r>
-      </m:oMath>
-      <w:r>
-        <w:t xml:space="preserve">), or the</w:t>
-      </w:r>
-      <w:r>
-        <w:t xml:space="preserve"> </w:t>
-      </w:r>
-      <m:oMath>
-        <m:r>
-          <m:t>A</m:t>
-        </m:r>
-        <m:r>
-          <m:t>P</m:t>
-        </m:r>
-        <m:r>
-          <m:t>E</m:t>
-        </m:r>
-      </m:oMath>
-      <w:r>
-        <w:t xml:space="preserve"> </w:t>
-      </w:r>
-      <w:r>
-        <w:t xml:space="preserve">alone without also using the</w:t>
-      </w:r>
-      <w:r>
-        <w:t xml:space="preserve"> </w:t>
-      </w:r>
-      <m:oMath>
-        <m:r>
-          <m:t>A</m:t>
-        </m:r>
-        <m:r>
-          <m:t>C</m:t>
-        </m:r>
-        <m:r>
-          <m:t>V</m:t>
-        </m:r>
-      </m:oMath>
-      <w:r>
-        <w:t xml:space="preserve"> </w:t>
-      </w:r>
-      <w:r>
-        <w:t xml:space="preserve">by five year period.</w:t>
-      </w:r>
-    </w:p>
-    <w:p>
-      <w:pPr>
-        <w:pStyle w:val="BodyText"/>
-      </w:pPr>
-      <w:r>
-        <w:t xml:space="preserve">Figure 7. Density distribution and individual values (vertical marks) of Average Coefficient of Variation (</w:t>
-      </w:r>
-      <m:oMath>
-        <m:r>
-          <m:t>A</m:t>
-        </m:r>
-        <m:r>
-          <m:t>C</m:t>
-        </m:r>
-        <m:r>
-          <m:t>V</m:t>
-        </m:r>
-      </m:oMath>
-      <w:r>
-        <w:t xml:space="preserve">) values for all assessment (Left) and for assessments by main calcified structure types (Right). The median value is shown and marked with a triangle. The inter-quartile range (first to third quartile) is shown by the black horizontal bar. Calcified structures with different letters have significantly different medians. Note that this includes all Average Percent Error (</w:t>
-      </w:r>
-      <m:oMath>
-        <m:r>
-          <m:t>A</m:t>
-        </m:r>
-        <m:r>
-          <m:t>P</m:t>
-        </m:r>
-        <m:r>
-          <m:t>E</m:t>
-        </m:r>
-      </m:oMath>
-      <w:r>
-        <w:t xml:space="preserve">) values for two readings (</w:t>
-      </w:r>
-      <m:oMath>
-        <m:r>
-          <m:t>R</m:t>
-        </m:r>
-      </m:oMath>
-      <w:r>
-        <w:t xml:space="preserve">=2) converted to</w:t>
-      </w:r>
-      <w:r>
-        <w:t xml:space="preserve"> </w:t>
-      </w:r>
-      <m:oMath>
-        <m:r>
-          <m:t>A</m:t>
-        </m:r>
-        <m:r>
-          <m:t>C</m:t>
-        </m:r>
-        <m:r>
-          <m:t>V</m:t>
-        </m:r>
-      </m:oMath>
-      <w:r>
-        <w:t xml:space="preserve"> </w:t>
-      </w:r>
-      <w:r>
-        <w:t xml:space="preserve">values.</w:t>
-      </w:r>
-    </w:p>
-    <w:p>
-      <w:r>
-        <w:br w:type="page"/>
-      </w:r>
-    </w:p>
-    <w:bookmarkEnd w:id="50"/>
-    <w:bookmarkStart w:id="82" w:name="areferences"/>
-    <w:p>
-      <w:pPr>
-        <w:pStyle w:val="Heading1"/>
-      </w:pPr>
-      <w:r>
         <w:t xml:space="preserve">[A]References</w:t>
       </w:r>
     </w:p>
-    <w:bookmarkStart w:id="81" w:name="need-to-fix-species-capitalization"/>
+    <w:bookmarkStart w:id="92" w:name="need-to-fix-species-capitalization"/>
     <w:p>
       <w:pPr>
         <w:pStyle w:val="Heading8"/>
@@ -5449,8 +6705,8 @@
         <w:t xml:space="preserve">Need to fix species capitalization</w:t>
       </w:r>
     </w:p>
-    <w:bookmarkStart w:id="80" w:name="refs"/>
-    <w:bookmarkStart w:id="51" w:name="X13c91d60d214344e89526fd7208b10ee1ab1e68"/>
+    <w:bookmarkStart w:id="91" w:name="refs"/>
+    <w:bookmarkStart w:id="53" w:name="X13c91d60d214344e89526fd7208b10ee1ab1e68"/>
     <w:p>
       <w:pPr>
         <w:pStyle w:val="Bibliography"/>
@@ -5472,33 +6728,19 @@
       </w:r>
       <w:r>
         <w:t xml:space="preserve"> </w:t>
-      </w:r>
-      <w:r>
-        <w:t xml:space="preserve">&lt;</w:t>
-      </w:r>
-      <w:r>
-        <w:t xml:space="preserve">span class="nocase"</w:t>
-      </w:r>
-      <w:r>
-        <w:t xml:space="preserve">&gt;</w:t>
       </w:r>
       <w:r>
         <w:rPr>
           <w:iCs/>
           <w:i/>
         </w:rPr>
-        <w:t xml:space="preserve">esox</w:t>
-      </w:r>
-      <w:r>
-        <w:t xml:space="preserve">&lt;</w:t>
-      </w:r>
-      <w:r>
-        <w:t xml:space="preserve">/span</w:t>
-      </w:r>
-      <w:r>
-        <w:t xml:space="preserve">&gt;</w:t>
-      </w:r>
-      <w:r>
+        <w:t xml:space="preserve">Esox</w:t>
+      </w:r>
+      <w:r>
+        <w:rPr>
+          <w:iCs/>
+          <w:i/>
+        </w:rPr>
         <w:t xml:space="preserve"> </w:t>
       </w:r>
       <w:r>
@@ -5512,8 +6754,8 @@
         <w:t xml:space="preserve">. North American Journal of Fisheries Management 38.</w:t>
       </w:r>
     </w:p>
-    <w:bookmarkEnd w:id="51"/>
-    <w:bookmarkStart w:id="52" w:name="ref-beamishMethodComparingPrecision1981"/>
+    <w:bookmarkEnd w:id="53"/>
+    <w:bookmarkStart w:id="54" w:name="ref-beamishMethodComparingPrecision1981"/>
     <w:p>
       <w:pPr>
         <w:pStyle w:val="Bibliography"/>
@@ -5522,13 +6764,105 @@
         <w:t xml:space="preserve">Beamish, R. J., and D. A. Fournier. 1981. A method for comparing the precision of a set of age determinations. Canadian Journal of Fisheries and Aquatic Sciences 38:982–983.</w:t>
       </w:r>
     </w:p>
-    <w:bookmarkEnd w:id="52"/>
-    <w:bookmarkStart w:id="53" w:name="ref-bertignacConsequencesBiasAge2007"/>
+    <w:bookmarkEnd w:id="54"/>
+    <w:bookmarkStart w:id="55" w:name="ref-benjamini_controlling_1995"/>
     <w:p>
       <w:pPr>
         <w:pStyle w:val="Bibliography"/>
       </w:pPr>
       <w:r>
+        <w:t xml:space="preserve">Benjamini, Y., and Y. Hochberg. 1995. Controlling the</w:t>
+      </w:r>
+      <w:r>
+        <w:t xml:space="preserve"> </w:t>
+      </w:r>
+      <w:r>
+        <w:t xml:space="preserve">False</w:t>
+      </w:r>
+      <w:r>
+        <w:t xml:space="preserve"> </w:t>
+      </w:r>
+      <w:r>
+        <w:t xml:space="preserve">Discovery</w:t>
+      </w:r>
+      <w:r>
+        <w:t xml:space="preserve"> </w:t>
+      </w:r>
+      <w:r>
+        <w:t xml:space="preserve">Rate</w:t>
+      </w:r>
+      <w:r>
+        <w:t xml:space="preserve">:</w:t>
+      </w:r>
+      <w:r>
+        <w:t xml:space="preserve"> </w:t>
+      </w:r>
+      <w:r>
+        <w:t xml:space="preserve">A</w:t>
+      </w:r>
+      <w:r>
+        <w:t xml:space="preserve"> </w:t>
+      </w:r>
+      <w:r>
+        <w:t xml:space="preserve">Practical</w:t>
+      </w:r>
+      <w:r>
+        <w:t xml:space="preserve"> </w:t>
+      </w:r>
+      <w:r>
+        <w:t xml:space="preserve">and</w:t>
+      </w:r>
+      <w:r>
+        <w:t xml:space="preserve"> </w:t>
+      </w:r>
+      <w:r>
+        <w:t xml:space="preserve">Powerful</w:t>
+      </w:r>
+      <w:r>
+        <w:t xml:space="preserve"> </w:t>
+      </w:r>
+      <w:r>
+        <w:t xml:space="preserve">Approach</w:t>
+      </w:r>
+      <w:r>
+        <w:t xml:space="preserve"> </w:t>
+      </w:r>
+      <w:r>
+        <w:t xml:space="preserve">to</w:t>
+      </w:r>
+      <w:r>
+        <w:t xml:space="preserve"> </w:t>
+      </w:r>
+      <w:r>
+        <w:t xml:space="preserve">Multiple</w:t>
+      </w:r>
+      <w:r>
+        <w:t xml:space="preserve"> </w:t>
+      </w:r>
+      <w:r>
+        <w:t xml:space="preserve">Testing</w:t>
+      </w:r>
+      <w:r>
+        <w:t xml:space="preserve">. Journal of the Royal Statistical Society: Series B (Methodological) 57:289–300.</w:t>
+      </w:r>
+    </w:p>
+    <w:bookmarkEnd w:id="55"/>
+    <w:bookmarkStart w:id="56" w:name="ref-benjamini_control_2001"/>
+    <w:p>
+      <w:pPr>
+        <w:pStyle w:val="Bibliography"/>
+      </w:pPr>
+      <w:r>
+        <w:t xml:space="preserve">Benjamini, Y., and D. Yekutieli. 2001. The control of the false discovery rate in multiple testing under dependency. Annals of Statistics 29:1165–1188.</w:t>
+      </w:r>
+    </w:p>
+    <w:bookmarkEnd w:id="56"/>
+    <w:bookmarkStart w:id="57" w:name="ref-bertignacConsequencesBiasAge2007"/>
+    <w:p>
+      <w:pPr>
+        <w:pStyle w:val="Bibliography"/>
+      </w:pPr>
+      <w:r>
         <w:t xml:space="preserve">Bertignac, M., and H. de Pontual. 2007. Consequences of bias in age estimation on assessment of the northern stock of</w:t>
       </w:r>
       <w:r>
@@ -5550,13 +6884,18 @@
         <w:t xml:space="preserve">(</w:t>
       </w:r>
       <w:r>
-        <w:t xml:space="preserve">&lt;</w:t>
-      </w:r>
-      <w:r>
-        <w:t xml:space="preserve">span class="nocase"</w:t>
-      </w:r>
-      <w:r>
-        <w:t xml:space="preserve">&gt;</w:t>
+        <w:rPr>
+          <w:iCs/>
+          <w:i/>
+        </w:rPr>
+        <w:t xml:space="preserve">Merluccius</w:t>
+      </w:r>
+      <w:r>
+        <w:rPr>
+          <w:iCs/>
+          <w:i/>
+        </w:rPr>
+        <w:t xml:space="preserve"> </w:t>
       </w:r>
       <w:r>
         <w:rPr>
@@ -5566,30 +6905,11 @@
         <w:t xml:space="preserve">merluccius</w:t>
       </w:r>
       <w:r>
-        <w:t xml:space="preserve">&lt;</w:t>
-      </w:r>
-      <w:r>
-        <w:t xml:space="preserve">/span</w:t>
-      </w:r>
-      <w:r>
-        <w:t xml:space="preserve">&gt;</w:t>
-      </w:r>
-      <w:r>
-        <w:t xml:space="preserve"> </w:t>
-      </w:r>
-      <w:r>
-        <w:rPr>
-          <w:iCs/>
-          <w:i/>
-        </w:rPr>
-        <w:t xml:space="preserve">merluccius</w:t>
-      </w:r>
-      <w:r>
         <w:t xml:space="preserve">) and on management advice. ICES Journal of Marine Science 64(5):981–988.</w:t>
       </w:r>
     </w:p>
-    <w:bookmarkEnd w:id="53"/>
-    <w:bookmarkStart w:id="54" w:name="ref-bevertonDynamicsExploitedFish1957"/>
+    <w:bookmarkEnd w:id="57"/>
+    <w:bookmarkStart w:id="58" w:name="ref-bevertonDynamicsExploitedFish1957"/>
     <w:p>
       <w:pPr>
         <w:pStyle w:val="Bibliography"/>
@@ -5598,8 +6918,18 @@
         <w:t xml:space="preserve">Beverton, R. J. H., and S. J. Holt. 1957. On the dynamics of exploited fish populations. United Kingdom Ministry of Agriculture, Fisheries, London.</w:t>
       </w:r>
     </w:p>
-    <w:bookmarkEnd w:id="54"/>
-    <w:bookmarkStart w:id="55" w:name="ref-buckmeierValidationAnnualDaily2017"/>
+    <w:bookmarkEnd w:id="58"/>
+    <w:bookmarkStart w:id="59" w:name="ref-bowker_test_1948"/>
+    <w:p>
+      <w:pPr>
+        <w:pStyle w:val="Bibliography"/>
+      </w:pPr>
+      <w:r>
+        <w:t xml:space="preserve">Bowker, A. H. 1948. A test for symmetry in contingency tables. Journal of the American Statistical Association 43:572–574.</w:t>
+      </w:r>
+    </w:p>
+    <w:bookmarkEnd w:id="59"/>
+    <w:bookmarkStart w:id="60" w:name="ref-buckmeierValidationAnnualDaily2017"/>
     <w:p>
       <w:pPr>
         <w:pStyle w:val="Bibliography"/>
@@ -5636,8 +6966,8 @@
         <w:t xml:space="preserve">and techniques. American Fisheries Society, Bethesda, Maryland.</w:t>
       </w:r>
     </w:p>
-    <w:bookmarkEnd w:id="55"/>
-    <w:bookmarkStart w:id="56" w:name="ref-campanaAccuracyPrecisionQuality2001"/>
+    <w:bookmarkEnd w:id="60"/>
+    <w:bookmarkStart w:id="61" w:name="ref-campanaAccuracyPrecisionQuality2001"/>
     <w:p>
       <w:pPr>
         <w:pStyle w:val="Bibliography"/>
@@ -5646,8 +6976,8 @@
         <w:t xml:space="preserve">Campana, S. 2001. Accuracy, precision and quality control in age determination, including a review of the use and abuse of age validation methods. Journal of Fish Biology 59:197–242.</w:t>
       </w:r>
     </w:p>
-    <w:bookmarkEnd w:id="56"/>
-    <w:bookmarkStart w:id="57" w:name="X0dd32622bc58caec516ea4c4c711a8306369ba8"/>
+    <w:bookmarkEnd w:id="61"/>
+    <w:bookmarkStart w:id="62" w:name="X0dd32622bc58caec516ea4c4c711a8306369ba8"/>
     <w:p>
       <w:pPr>
         <w:pStyle w:val="Bibliography"/>
@@ -5656,8 +6986,8 @@
         <w:t xml:space="preserve">Campana, S. E., M. C. Annand, and J. I. McMillan. 1995. Graphical and statistical methods for determining the consistency of age determinations. Transactions of the American Fisheries Society 124:131–138.</w:t>
       </w:r>
     </w:p>
-    <w:bookmarkEnd w:id="57"/>
-    <w:bookmarkStart w:id="58" w:name="ref-changStatisticalMethodEvaluating1982"/>
+    <w:bookmarkEnd w:id="62"/>
+    <w:bookmarkStart w:id="63" w:name="ref-changStatisticalMethodEvaluating1982"/>
     <w:p>
       <w:pPr>
         <w:pStyle w:val="Bibliography"/>
@@ -5666,8 +6996,8 @@
         <w:t xml:space="preserve">Chang, W. Y. B. 1982. A statistical method for evaluating the reproducibility of age determination. Canadian Journal of Fisheries and Aquatic Sciences 39:1208–1210.</w:t>
       </w:r>
     </w:p>
-    <w:bookmarkEnd w:id="58"/>
-    <w:bookmarkStart w:id="59" w:name="ref-changEvaluationEffectsOtolith2019"/>
+    <w:bookmarkEnd w:id="63"/>
+    <w:bookmarkStart w:id="64" w:name="ref-changEvaluationEffectsOtolith2019"/>
     <w:p>
       <w:pPr>
         <w:pStyle w:val="Bibliography"/>
@@ -5695,33 +7025,19 @@
       </w:r>
       <w:r>
         <w:t xml:space="preserve"> </w:t>
-      </w:r>
-      <w:r>
-        <w:t xml:space="preserve">&lt;</w:t>
-      </w:r>
-      <w:r>
-        <w:t xml:space="preserve">span class="nocase"</w:t>
-      </w:r>
-      <w:r>
-        <w:t xml:space="preserve">&gt;</w:t>
       </w:r>
       <w:r>
         <w:rPr>
           <w:iCs/>
           <w:i/>
         </w:rPr>
-        <w:t xml:space="preserve">thunnus</w:t>
-      </w:r>
-      <w:r>
-        <w:t xml:space="preserve">&lt;</w:t>
-      </w:r>
-      <w:r>
-        <w:t xml:space="preserve">/span</w:t>
-      </w:r>
-      <w:r>
-        <w:t xml:space="preserve">&gt;</w:t>
-      </w:r>
-      <w:r>
+        <w:t xml:space="preserve">Thunnus</w:t>
+      </w:r>
+      <w:r>
+        <w:rPr>
+          <w:iCs/>
+          <w:i/>
+        </w:rPr>
         <w:t xml:space="preserve"> </w:t>
       </w:r>
       <w:r>
@@ -5735,18 +7051,86 @@
         <w:t xml:space="preserve">. Marine and Freshwater Research.</w:t>
       </w:r>
     </w:p>
-    <w:bookmarkEnd w:id="59"/>
-    <w:bookmarkStart w:id="60" w:name="Xa774612b1213d1f1ed0004b5533aba36762f799"/>
+    <w:bookmarkEnd w:id="64"/>
+    <w:bookmarkStart w:id="65" w:name="ref-dunn_multiple_1961"/>
     <w:p>
       <w:pPr>
         <w:pStyle w:val="Bibliography"/>
       </w:pPr>
       <w:r>
+        <w:t xml:space="preserve">Dunn, O. J. 1961. Multiple</w:t>
+      </w:r>
+      <w:r>
+        <w:t xml:space="preserve"> </w:t>
+      </w:r>
+      <w:r>
+        <w:t xml:space="preserve">Comparisons</w:t>
+      </w:r>
+      <w:r>
+        <w:t xml:space="preserve"> </w:t>
+      </w:r>
+      <w:r>
+        <w:t xml:space="preserve">among</w:t>
+      </w:r>
+      <w:r>
+        <w:t xml:space="preserve"> </w:t>
+      </w:r>
+      <w:r>
+        <w:t xml:space="preserve">Means</w:t>
+      </w:r>
+      <w:r>
+        <w:t xml:space="preserve">. Journal of the American Statistical Association 56:52–64.</w:t>
+      </w:r>
+    </w:p>
+    <w:bookmarkEnd w:id="65"/>
+    <w:bookmarkStart w:id="66" w:name="ref-dunn_multiple_1964"/>
+    <w:p>
+      <w:pPr>
+        <w:pStyle w:val="Bibliography"/>
+      </w:pPr>
+      <w:r>
+        <w:t xml:space="preserve">Dunn, O. J. 1964. Multiple</w:t>
+      </w:r>
+      <w:r>
+        <w:t xml:space="preserve"> </w:t>
+      </w:r>
+      <w:r>
+        <w:t xml:space="preserve">Comparisons</w:t>
+      </w:r>
+      <w:r>
+        <w:t xml:space="preserve"> </w:t>
+      </w:r>
+      <w:r>
+        <w:t xml:space="preserve">Using</w:t>
+      </w:r>
+      <w:r>
+        <w:t xml:space="preserve"> </w:t>
+      </w:r>
+      <w:r>
+        <w:t xml:space="preserve">Rank</w:t>
+      </w:r>
+      <w:r>
+        <w:t xml:space="preserve"> </w:t>
+      </w:r>
+      <w:r>
+        <w:t xml:space="preserve">Sums</w:t>
+      </w:r>
+      <w:r>
+        <w:t xml:space="preserve">. Technometrics 6:241–252.</w:t>
+      </w:r>
+    </w:p>
+    <w:bookmarkEnd w:id="66"/>
+    <w:bookmarkStart w:id="67" w:name="Xa774612b1213d1f1ed0004b5533aba36762f799"/>
+    <w:p>
+      <w:pPr>
+        <w:pStyle w:val="Bibliography"/>
+      </w:pPr>
+      <w:r>
         <w:t xml:space="preserve">Haddon, M. 2011. Modelling and quantitative methods in fisheries, 2nd edition. CRC Press, Boca Raton, FL.</w:t>
       </w:r>
     </w:p>
-    <w:bookmarkEnd w:id="60"/>
-    <w:bookmarkStart w:id="61" w:name="ref-hamelVariabilityAgeEstimation2016"/>
+    <w:bookmarkEnd w:id="67"/>
+    <w:bookmarkStart w:id="68" w:name="ref-hamelVariabilityAgeEstimation2016"/>
     <w:p>
       <w:pPr>
         <w:pStyle w:val="Bibliography"/>
@@ -5755,8 +7139,8 @@
         <w:t xml:space="preserve">Hamel, M. J., J. J. Spurgeon, C. J. Chizinski, K. D. Steffensen, and M. A. Pegg. 2016. Variability in age estimation results in ambiguity and false understanding of population persistence. North American Journal of Fisheries Management 36:514–522.</w:t>
       </w:r>
     </w:p>
-    <w:bookmarkEnd w:id="61"/>
-    <w:bookmarkStart w:id="62" w:name="Xda9d4cc8f946e4ba2888c3552833b9a67b9f362"/>
+    <w:bookmarkEnd w:id="68"/>
+    <w:bookmarkStart w:id="69" w:name="Xda9d4cc8f946e4ba2888c3552833b9a67b9f362"/>
     <w:p>
       <w:pPr>
         <w:pStyle w:val="Bibliography"/>
@@ -5774,8 +7158,8 @@
         <w:t xml:space="preserve">, dynamics and uncertainty. Chapman; Hall, New York.</w:t>
       </w:r>
     </w:p>
-    <w:bookmarkEnd w:id="62"/>
-    <w:bookmarkStart w:id="63" w:name="ref-kernsHistoryImportanceAge2017"/>
+    <w:bookmarkEnd w:id="69"/>
+    <w:bookmarkStart w:id="70" w:name="ref-kernsHistoryImportanceAge2017"/>
     <w:p>
       <w:pPr>
         <w:pStyle w:val="Bibliography"/>
@@ -5812,8 +7196,8 @@
         <w:t xml:space="preserve">and techniques. American Fisheries Society, Bethesda, Maryland.</w:t>
       </w:r>
     </w:p>
-    <w:bookmarkEnd w:id="63"/>
-    <w:bookmarkStart w:id="64" w:name="ref-kimuraQualityControlAge2005"/>
+    <w:bookmarkEnd w:id="70"/>
+    <w:bookmarkStart w:id="71" w:name="ref-kimuraQualityControlAge2005"/>
     <w:p>
       <w:pPr>
         <w:pStyle w:val="Bibliography"/>
@@ -5849,8 +7233,8 @@
         <w:t xml:space="preserve">. Marine and Freshwater Research 56:783–789.</w:t>
       </w:r>
     </w:p>
-    <w:bookmarkEnd w:id="64"/>
-    <w:bookmarkStart w:id="65" w:name="Xd593d1c529e9d86048c33424367ca840e400ede"/>
+    <w:bookmarkEnd w:id="71"/>
+    <w:bookmarkStart w:id="72" w:name="Xd593d1c529e9d86048c33424367ca840e400ede"/>
     <w:p>
       <w:pPr>
         <w:pStyle w:val="Bibliography"/>
@@ -5859,8 +7243,8 @@
         <w:t xml:space="preserve">Kimura, D. K., and J. J. Lyons. 1991. Between-reader bias and variability in the age-determination process. Fisheries Bulletin, U.S. 89:53–60.</w:t>
       </w:r>
     </w:p>
-    <w:bookmarkEnd w:id="65"/>
-    <w:bookmarkStart w:id="66" w:name="ref-koenigsImpactsAgingError2013"/>
+    <w:bookmarkEnd w:id="72"/>
+    <w:bookmarkStart w:id="73" w:name="ref-koenigsImpactsAgingError2013"/>
     <w:p>
       <w:pPr>
         <w:pStyle w:val="Bibliography"/>
@@ -5896,14 +7280,14 @@
         <w:t xml:space="preserve">. North American Journal of Fisheries Management 33:900–908.</w:t>
       </w:r>
     </w:p>
-    <w:bookmarkEnd w:id="66"/>
-    <w:bookmarkStart w:id="67" w:name="ref-linlaiEffectsAgeingErrors1987"/>
+    <w:bookmarkEnd w:id="73"/>
+    <w:bookmarkStart w:id="74" w:name="ref-linlaiEffectsAgeingErrors1987"/>
     <w:p>
       <w:pPr>
         <w:pStyle w:val="Bibliography"/>
       </w:pPr>
       <w:r>
-        <w:t xml:space="preserve">Lin Lai, H., and D. R. Gunderson. 1987. Effects of ageing errors on estimates of growth, mortality and yield per recruit for</w:t>
+        <w:t xml:space="preserve">Lai, H. L., and D. R. Gunderson. 1987. Effects of ageing errors on estimates of growth, mortality and yield per recruit for</w:t>
       </w:r>
       <w:r>
         <w:t xml:space="preserve"> </w:t>
@@ -5922,33 +7306,19 @@
       </w:r>
       <w:r>
         <w:t xml:space="preserve">(</w:t>
-      </w:r>
-      <w:r>
-        <w:t xml:space="preserve">&lt;</w:t>
-      </w:r>
-      <w:r>
-        <w:t xml:space="preserve">span class="nocase"</w:t>
-      </w:r>
-      <w:r>
-        <w:t xml:space="preserve">&gt;</w:t>
       </w:r>
       <w:r>
         <w:rPr>
           <w:iCs/>
           <w:i/>
         </w:rPr>
-        <w:t xml:space="preserve">theragra</w:t>
-      </w:r>
-      <w:r>
-        <w:t xml:space="preserve">&lt;</w:t>
-      </w:r>
-      <w:r>
-        <w:t xml:space="preserve">/span</w:t>
-      </w:r>
-      <w:r>
-        <w:t xml:space="preserve">&gt;</w:t>
-      </w:r>
-      <w:r>
+        <w:t xml:space="preserve">Theragra</w:t>
+      </w:r>
+      <w:r>
+        <w:rPr>
+          <w:iCs/>
+          <w:i/>
+        </w:rPr>
         <w:t xml:space="preserve"> </w:t>
       </w:r>
       <w:r>
@@ -5962,8 +7332,8 @@
         <w:t xml:space="preserve">). Fisheries Research 5:287–302.</w:t>
       </w:r>
     </w:p>
-    <w:bookmarkEnd w:id="67"/>
-    <w:bookmarkStart w:id="68" w:name="ref-maceinaCurrentStatusReview2007"/>
+    <w:bookmarkEnd w:id="74"/>
+    <w:bookmarkStart w:id="75" w:name="ref-maceinaCurrentStatusReview2007"/>
     <w:p>
       <w:pPr>
         <w:pStyle w:val="Bibliography"/>
@@ -5972,13 +7342,35 @@
         <w:t xml:space="preserve">Maceina, M. J., J. Boxrucker, D. L. Buckmeier, R. S. Gangl, D. O. Lucchesi, D. A. Isermann, J. R. Jackson, and P. J. Martinez. 2007. Current status and review of freshwater fish aging procedures used by state and provincial fisheries agencies with recommendations for future directions. Fisheries 32(7):329–340.</w:t>
       </w:r>
     </w:p>
-    <w:bookmarkEnd w:id="68"/>
-    <w:bookmarkStart w:id="69" w:name="ref-methotStockSynthesisBiological2013"/>
+    <w:bookmarkEnd w:id="75"/>
+    <w:bookmarkStart w:id="76" w:name="ref-mcbrideDiagnosisPairedAge2015"/>
     <w:p>
       <w:pPr>
         <w:pStyle w:val="Bibliography"/>
       </w:pPr>
       <w:r>
+        <w:t xml:space="preserve">McBride, R. S. 2015. Diagnosis of paired age agreement:</w:t>
+      </w:r>
+      <w:r>
+        <w:t xml:space="preserve"> </w:t>
+      </w:r>
+      <w:r>
+        <w:t xml:space="preserve">A</w:t>
+      </w:r>
+      <w:r>
+        <w:t xml:space="preserve"> </w:t>
+      </w:r>
+      <w:r>
+        <w:t xml:space="preserve">simulation of accuracy and precision effects. ICES Journal of Marine Science 72:2149–2167.</w:t>
+      </w:r>
+    </w:p>
+    <w:bookmarkEnd w:id="76"/>
+    <w:bookmarkStart w:id="77" w:name="ref-methotStockSynthesisBiological2013"/>
+    <w:p>
+      <w:pPr>
+        <w:pStyle w:val="Bibliography"/>
+      </w:pPr>
+      <w:r>
         <w:t xml:space="preserve">Methot, R. D., and C. R. Wetzel. 2013. Stock synthesis:</w:t>
       </w:r>
       <w:r>
@@ -5994,8 +7386,8 @@
         <w:t xml:space="preserve">biological and statistical framework for fish stock assessment and fishery management. Fisheries Research 142:86–99.</w:t>
       </w:r>
     </w:p>
-    <w:bookmarkEnd w:id="69"/>
-    <w:bookmarkStart w:id="70" w:name="ref-morisonQualityIssuesUse2005"/>
+    <w:bookmarkEnd w:id="77"/>
+    <w:bookmarkStart w:id="78" w:name="ref-morisonQualityIssuesUse2005"/>
     <w:p>
       <w:pPr>
         <w:pStyle w:val="Bibliography"/>
@@ -6004,8 +7396,48 @@
         <w:t xml:space="preserve">Morison, A. K., J. Burnett, W. J. McCurdy, and E. Moksness. 2005. Quality issues in the use of otoliths for fish age estimation. Marine and Freshwater Research 56:773–782.</w:t>
       </w:r>
     </w:p>
-    <w:bookmarkEnd w:id="70"/>
-    <w:bookmarkStart w:id="71" w:name="ref-paukertAgeStructure2017"/>
+    <w:bookmarkEnd w:id="78"/>
+    <w:bookmarkStart w:id="79" w:name="ref-ogle_fsa_2021"/>
+    <w:p>
+      <w:pPr>
+        <w:pStyle w:val="Bibliography"/>
+      </w:pPr>
+      <w:r>
+        <w:t xml:space="preserve">Ogle, D. H., J. C. Doll, P. Wheeler, and A. Dinno. 2021.</w:t>
+      </w:r>
+      <w:r>
+        <w:t xml:space="preserve"> </w:t>
+      </w:r>
+      <w:r>
+        <w:t xml:space="preserve">FSA</w:t>
+      </w:r>
+      <w:r>
+        <w:t xml:space="preserve">:</w:t>
+      </w:r>
+      <w:r>
+        <w:t xml:space="preserve"> </w:t>
+      </w:r>
+      <w:r>
+        <w:t xml:space="preserve">Fisheries</w:t>
+      </w:r>
+      <w:r>
+        <w:t xml:space="preserve"> </w:t>
+      </w:r>
+      <w:r>
+        <w:t xml:space="preserve">Stock</w:t>
+      </w:r>
+      <w:r>
+        <w:t xml:space="preserve"> </w:t>
+      </w:r>
+      <w:r>
+        <w:t xml:space="preserve">Analysis</w:t>
+      </w:r>
+      <w:r>
+        <w:t xml:space="preserve">.</w:t>
+      </w:r>
+    </w:p>
+    <w:bookmarkEnd w:id="79"/>
+    <w:bookmarkStart w:id="80" w:name="ref-paukertAgeStructure2017"/>
     <w:p>
       <w:pPr>
         <w:pStyle w:val="Bibliography"/>
@@ -6042,8 +7474,8 @@
         <w:t xml:space="preserve">and techniques. American Fisheries Society, Bethesda, Maryland.</w:t>
       </w:r>
     </w:p>
-    <w:bookmarkEnd w:id="71"/>
-    <w:bookmarkStart w:id="72" w:name="ref-phelpsChoiceStructureEstimating2017"/>
+    <w:bookmarkEnd w:id="80"/>
+    <w:bookmarkStart w:id="81" w:name="ref-phelpsChoiceStructureEstimating2017"/>
     <w:p>
       <w:pPr>
         <w:pStyle w:val="Bibliography"/>
@@ -6080,8 +7512,8 @@
         <w:t xml:space="preserve">and techniques. American Fisheries Society, Bethesda, Maryland.</w:t>
       </w:r>
     </w:p>
-    <w:bookmarkEnd w:id="72"/>
-    <w:bookmarkStart w:id="73" w:name="ref-quistAgeGrowthFishes2017"/>
+    <w:bookmarkEnd w:id="81"/>
+    <w:bookmarkStart w:id="82" w:name="ref-quistAgeGrowthFishes2017"/>
     <w:p>
       <w:pPr>
         <w:pStyle w:val="Bibliography"/>
@@ -6102,8 +7534,8 @@
         <w:t xml:space="preserve">and techniques. American Fisheries Society, Bethesda, Maryland.</w:t>
       </w:r>
     </w:p>
-    <w:bookmarkEnd w:id="73"/>
-    <w:bookmarkStart w:id="74" w:name="ref-quistAgeGrowth2012"/>
+    <w:bookmarkEnd w:id="82"/>
+    <w:bookmarkStart w:id="83" w:name="ref-quistAgeGrowth2012"/>
     <w:p>
       <w:pPr>
         <w:pStyle w:val="Bibliography"/>
@@ -6128,18 +7560,73 @@
         <w:t xml:space="preserve">A. V. Zale, D. L. Parrish, and T. M. Sutton, editors. Fisheries techniques, 3rd edition. American Fisheries Society, Bethesda, Maryland.</w:t>
       </w:r>
     </w:p>
-    <w:bookmarkEnd w:id="74"/>
-    <w:bookmarkStart w:id="75" w:name="X2d869763f7ca0e2750d2f600414b85bdab278ed"/>
+    <w:bookmarkEnd w:id="83"/>
+    <w:bookmarkStart w:id="84" w:name="ref-r_core_team_r_2021"/>
     <w:p>
       <w:pPr>
         <w:pStyle w:val="Bibliography"/>
       </w:pPr>
       <w:r>
+        <w:t xml:space="preserve">R Core Team. 2021. R:</w:t>
+      </w:r>
+      <w:r>
+        <w:t xml:space="preserve"> </w:t>
+      </w:r>
+      <w:r>
+        <w:t xml:space="preserve">A</w:t>
+      </w:r>
+      <w:r>
+        <w:t xml:space="preserve"> </w:t>
+      </w:r>
+      <w:r>
+        <w:t xml:space="preserve">Language</w:t>
+      </w:r>
+      <w:r>
+        <w:t xml:space="preserve"> </w:t>
+      </w:r>
+      <w:r>
+        <w:t xml:space="preserve">and</w:t>
+      </w:r>
+      <w:r>
+        <w:t xml:space="preserve"> </w:t>
+      </w:r>
+      <w:r>
+        <w:t xml:space="preserve">Environment</w:t>
+      </w:r>
+      <w:r>
+        <w:t xml:space="preserve"> </w:t>
+      </w:r>
+      <w:r>
+        <w:t xml:space="preserve">for</w:t>
+      </w:r>
+      <w:r>
+        <w:t xml:space="preserve"> </w:t>
+      </w:r>
+      <w:r>
+        <w:t xml:space="preserve">Statistical</w:t>
+      </w:r>
+      <w:r>
+        <w:t xml:space="preserve"> </w:t>
+      </w:r>
+      <w:r>
+        <w:t xml:space="preserve">Computing</w:t>
+      </w:r>
+      <w:r>
+        <w:t xml:space="preserve">. R Foundation for Statistical Computing, Vienna, Austria. URL https://www.R-project.org/.</w:t>
+      </w:r>
+    </w:p>
+    <w:bookmarkEnd w:id="84"/>
+    <w:bookmarkStart w:id="85" w:name="X2d869763f7ca0e2750d2f600414b85bdab278ed"/>
+    <w:p>
+      <w:pPr>
+        <w:pStyle w:val="Bibliography"/>
+      </w:pPr>
+      <w:r>
         <w:t xml:space="preserve">Reeves, S. 2003. A simulation study of the implications of age-reading errors for stock assessment and management advice. ICES Journal of Marine Science 60:314–328.</w:t>
       </w:r>
     </w:p>
-    <w:bookmarkEnd w:id="75"/>
-    <w:bookmarkStart w:id="76" w:name="Xf9cc38473ed8313b625eef6dd83e832a413696b"/>
+    <w:bookmarkEnd w:id="85"/>
+    <w:bookmarkStart w:id="86" w:name="Xf9cc38473ed8313b625eef6dd83e832a413696b"/>
     <w:p>
       <w:pPr>
         <w:pStyle w:val="Bibliography"/>
@@ -6148,8 +7635,8 @@
         <w:t xml:space="preserve">Ricker, W. E. 1975. Computation and interpretation of biological statistics of fish populations. Bulletin of the Fisheries Research Board of Canada 191:1–382.</w:t>
       </w:r>
     </w:p>
-    <w:bookmarkEnd w:id="76"/>
-    <w:bookmarkStart w:id="77" w:name="ref-spurgeonGlobalStatusFreshwater2015"/>
+    <w:bookmarkEnd w:id="86"/>
+    <w:bookmarkStart w:id="87" w:name="ref-spurgeonGlobalStatusFreshwater2015"/>
     <w:p>
       <w:pPr>
         <w:pStyle w:val="Bibliography"/>
@@ -6158,8 +7645,8 @@
         <w:t xml:space="preserve">Spurgeon, J. J., M. J. Hamel, K. L. Pope, and M. A. Pegg. 2015. The global status of freshwater fish age validation studies and a prioritization framework for further research. Reviews in Fisheries Science &amp; Aquaculture 23:329–345.</w:t>
       </w:r>
     </w:p>
-    <w:bookmarkEnd w:id="77"/>
-    <w:bookmarkStart w:id="78" w:name="ref-tyszko_comparing_2017"/>
+    <w:bookmarkEnd w:id="87"/>
+    <w:bookmarkStart w:id="88" w:name="ref-tyszko_comparing_2017"/>
     <w:p>
       <w:pPr>
         <w:pStyle w:val="Bibliography"/>
@@ -6195,13 +7682,65 @@
         <w:t xml:space="preserve">of biased age estimates. North American Journal of Fisheries Management 37:1075–1082.</w:t>
       </w:r>
     </w:p>
-    <w:bookmarkEnd w:id="78"/>
-    <w:bookmarkStart w:id="79" w:name="ref-yuleHowSystematicAge2008"/>
+    <w:bookmarkEnd w:id="88"/>
+    <w:bookmarkStart w:id="89" w:name="ref-wood_generalized_2017"/>
     <w:p>
       <w:pPr>
         <w:pStyle w:val="Bibliography"/>
       </w:pPr>
       <w:r>
+        <w:t xml:space="preserve">Wood, S. N. 2017. Generalized</w:t>
+      </w:r>
+      <w:r>
+        <w:t xml:space="preserve"> </w:t>
+      </w:r>
+      <w:r>
+        <w:t xml:space="preserve">Additive</w:t>
+      </w:r>
+      <w:r>
+        <w:t xml:space="preserve"> </w:t>
+      </w:r>
+      <w:r>
+        <w:t xml:space="preserve">Models</w:t>
+      </w:r>
+      <w:r>
+        <w:t xml:space="preserve">:</w:t>
+      </w:r>
+      <w:r>
+        <w:t xml:space="preserve"> </w:t>
+      </w:r>
+      <w:r>
+        <w:t xml:space="preserve">An</w:t>
+      </w:r>
+      <w:r>
+        <w:t xml:space="preserve"> </w:t>
+      </w:r>
+      <w:r>
+        <w:t xml:space="preserve">Introduction</w:t>
+      </w:r>
+      <w:r>
+        <w:t xml:space="preserve"> </w:t>
+      </w:r>
+      <w:r>
+        <w:t xml:space="preserve">with</w:t>
+      </w:r>
+      <w:r>
+        <w:t xml:space="preserve"> </w:t>
+      </w:r>
+      <w:r>
+        <w:t xml:space="preserve">R</w:t>
+      </w:r>
+      <w:r>
+        <w:t xml:space="preserve">, 2nd edition. Chapman; Hall/CRC, Boca Raton.</w:t>
+      </w:r>
+    </w:p>
+    <w:bookmarkEnd w:id="89"/>
+    <w:bookmarkStart w:id="90" w:name="ref-yuleHowSystematicAge2008"/>
+    <w:p>
+      <w:pPr>
+        <w:pStyle w:val="Bibliography"/>
+      </w:pPr>
+      <w:r>
         <w:t xml:space="preserve">Yule, D. L., J. D. Stockwell, J. A. Black, K. I. Cullis, G. A. Cholwek, and J. T. Myers. 2008. How systematic age underestimation can impede understanding of fish population dynamics:</w:t>
       </w:r>
       <w:r>
@@ -6241,10 +7780,10 @@
         <w:t xml:space="preserve">stock. Transactions of the American Fisheries Society 137:481–495.</w:t>
       </w:r>
     </w:p>
-    <w:bookmarkEnd w:id="79"/>
-    <w:bookmarkEnd w:id="80"/>
-    <w:bookmarkEnd w:id="81"/>
-    <w:bookmarkEnd w:id="82"/>
+    <w:bookmarkEnd w:id="90"/>
+    <w:bookmarkEnd w:id="91"/>
+    <w:bookmarkEnd w:id="92"/>
+    <w:bookmarkEnd w:id="93"/>
     <w:sectPr>
       <w:pgSz w:h="15840" w:w="12240"/>
       <w:pgMar w:bottom="720" w:footer="720" w:gutter="0" w:header="720" w:left="720" w:right="720" w:top="720"/>
@@ -6899,6 +8438,91 @@
     </w:lvl>
     <w:lvl w:ilvl="8">
       <w:start w:val="1"/>
+      <w:numFmt w:val="decimal"/>
+      <w:lvlText w:val="%9."/>
+      <w:lvlJc w:val="left"/>
+      <w:pPr>
+        <w:ind w:left="6480" w:hanging="480"/>
+      </w:pPr>
+    </w:lvl>
+  </w:abstractNum>
+  <w:abstractNum w:abstractNumId="99419">
+    <w:nsid w:val="A99419"/>
+    <w:multiLevelType w:val="multilevel"/>
+    <w:lvl w:ilvl="0">
+      <w:start w:val="9"/>
+      <w:numFmt w:val="decimal"/>
+      <w:lvlText w:val="%1."/>
+      <w:lvlJc w:val="left"/>
+      <w:pPr>
+        <w:ind w:left="720" w:hanging="480"/>
+      </w:pPr>
+    </w:lvl>
+    <w:lvl w:ilvl="1">
+      <w:start w:val="9"/>
+      <w:numFmt w:val="decimal"/>
+      <w:lvlText w:val="%2."/>
+      <w:lvlJc w:val="left"/>
+      <w:pPr>
+        <w:ind w:left="1440" w:hanging="480"/>
+      </w:pPr>
+    </w:lvl>
+    <w:lvl w:ilvl="2">
+      <w:start w:val="9"/>
+      <w:numFmt w:val="decimal"/>
+      <w:lvlText w:val="%3."/>
+      <w:lvlJc w:val="left"/>
+      <w:pPr>
+        <w:ind w:left="2160" w:hanging="480"/>
+      </w:pPr>
+    </w:lvl>
+    <w:lvl w:ilvl="3">
+      <w:start w:val="9"/>
+      <w:numFmt w:val="decimal"/>
+      <w:lvlText w:val="%4."/>
+      <w:lvlJc w:val="left"/>
+      <w:pPr>
+        <w:ind w:left="2880" w:hanging="480"/>
+      </w:pPr>
+    </w:lvl>
+    <w:lvl w:ilvl="4">
+      <w:start w:val="9"/>
+      <w:numFmt w:val="decimal"/>
+      <w:lvlText w:val="%5."/>
+      <w:lvlJc w:val="left"/>
+      <w:pPr>
+        <w:ind w:left="3600" w:hanging="480"/>
+      </w:pPr>
+    </w:lvl>
+    <w:lvl w:ilvl="5">
+      <w:start w:val="9"/>
+      <w:numFmt w:val="decimal"/>
+      <w:lvlText w:val="%6."/>
+      <w:lvlJc w:val="left"/>
+      <w:pPr>
+        <w:ind w:left="4320" w:hanging="480"/>
+      </w:pPr>
+    </w:lvl>
+    <w:lvl w:ilvl="6">
+      <w:start w:val="9"/>
+      <w:numFmt w:val="decimal"/>
+      <w:lvlText w:val="%7."/>
+      <w:lvlJc w:val="left"/>
+      <w:pPr>
+        <w:ind w:left="5040" w:hanging="480"/>
+      </w:pPr>
+    </w:lvl>
+    <w:lvl w:ilvl="7">
+      <w:start w:val="9"/>
+      <w:numFmt w:val="decimal"/>
+      <w:lvlText w:val="%8."/>
+      <w:lvlJc w:val="left"/>
+      <w:pPr>
+        <w:ind w:left="5760" w:hanging="480"/>
+      </w:pPr>
+    </w:lvl>
+    <w:lvl w:ilvl="8">
+      <w:start w:val="9"/>
       <w:numFmt w:val="decimal"/>
       <w:lvlText w:val="%9."/>
       <w:lvlJc w:val="left"/>
@@ -6992,33 +8616,33 @@
     </w:lvlOverride>
   </w:num>
   <w:num w:numId="1002">
-    <w:abstractNumId w:val="99411"/>
+    <w:abstractNumId w:val="99419"/>
     <w:lvlOverride w:ilvl="0">
-      <w:startOverride w:val="1"/>
+      <w:startOverride w:val="9"/>
     </w:lvlOverride>
     <w:lvlOverride w:ilvl="1">
-      <w:startOverride w:val="1"/>
+      <w:startOverride w:val="9"/>
     </w:lvlOverride>
     <w:lvlOverride w:ilvl="2">
-      <w:startOverride w:val="1"/>
+      <w:startOverride w:val="9"/>
     </w:lvlOverride>
     <w:lvlOverride w:ilvl="3">
-      <w:startOverride w:val="1"/>
+      <w:startOverride w:val="9"/>
     </w:lvlOverride>
     <w:lvlOverride w:ilvl="4">
-      <w:startOverride w:val="1"/>
+      <w:startOverride w:val="9"/>
     </w:lvlOverride>
     <w:lvlOverride w:ilvl="5">
-      <w:startOverride w:val="1"/>
+      <w:startOverride w:val="9"/>
     </w:lvlOverride>
     <w:lvlOverride w:ilvl="6">
-      <w:startOverride w:val="1"/>
+      <w:startOverride w:val="9"/>
     </w:lvlOverride>
     <w:lvlOverride w:ilvl="7">
-      <w:startOverride w:val="1"/>
+      <w:startOverride w:val="9"/>
     </w:lvlOverride>
     <w:lvlOverride w:ilvl="8">
-      <w:startOverride w:val="1"/>
+      <w:startOverride w:val="9"/>
     </w:lvlOverride>
   </w:num>
 </w:numbering>

</xml_diff>